<commit_message>
Vertabanı raporu ve tablosu güncellendi
</commit_message>
<xml_diff>
--- a/docs/Veri Tabanı Raporu.docx
+++ b/docs/Veri Tabanı Raporu.docx
@@ -7,28 +7,54 @@
         <w:rPr>
           <w:b/>
           <w:bCs/>
-        </w:rPr>
-      </w:pPr>
-      <w:r>
-        <w:rPr>
-          <w:b/>
-          <w:bCs/>
+          <w:lang w:val="tr-TR"/>
+        </w:rPr>
+      </w:pPr>
+      <w:r>
+        <w:rPr>
+          <w:b/>
+          <w:bCs/>
+          <w:lang w:val="tr-TR"/>
         </w:rPr>
         <w:t>MucizeOl - Veritabanı Şeması ve İşleyiş Raporu</w:t>
       </w:r>
     </w:p>
     <w:p>
-      <w:r>
+      <w:pPr>
+        <w:rPr>
+          <w:lang w:val="tr-TR"/>
+        </w:rPr>
+      </w:pPr>
+      <w:r>
+        <w:rPr>
+          <w:lang w:val="tr-TR"/>
+        </w:rPr>
         <w:t>Proje: MucizeOl - Hayvan Sahiplenme Platformu</w:t>
       </w:r>
     </w:p>
     <w:p>
-      <w:r>
+      <w:pPr>
+        <w:rPr>
+          <w:lang w:val="tr-TR"/>
+        </w:rPr>
+      </w:pPr>
+      <w:r>
+        <w:rPr>
+          <w:lang w:val="tr-TR"/>
+        </w:rPr>
         <w:t xml:space="preserve">Hazırlayan: Ahmet Bera ÇELİK </w:t>
       </w:r>
     </w:p>
     <w:p>
-      <w:r>
+      <w:pPr>
+        <w:rPr>
+          <w:lang w:val="tr-TR"/>
+        </w:rPr>
+      </w:pPr>
+      <w:r>
+        <w:rPr>
+          <w:lang w:val="tr-TR"/>
+        </w:rPr>
         <w:t>Amaç: Bu belge, projenin backend mimarisini (Java Spring Boot / Spring Data JPA) destekleyecek olan ilişkisel veritabanı şemasını (MySQL) detaylandırmak, her bir tablonun ve attribute'ün işlevsel amacını açıklamak ve tablolar arası ilişkileri tanımlamaktır.</w:t>
       </w:r>
     </w:p>
@@ -37,18 +63,28 @@
         <w:rPr>
           <w:b/>
           <w:bCs/>
-        </w:rPr>
-      </w:pPr>
-      <w:r>
-        <w:rPr>
-          <w:b/>
-          <w:bCs/>
+          <w:lang w:val="tr-TR"/>
+        </w:rPr>
+      </w:pPr>
+      <w:r>
+        <w:rPr>
+          <w:b/>
+          <w:bCs/>
+          <w:lang w:val="tr-TR"/>
         </w:rPr>
         <w:t>1. Veritabanı Genel Bakış</w:t>
       </w:r>
     </w:p>
     <w:p>
-      <w:r>
+      <w:pPr>
+        <w:rPr>
+          <w:lang w:val="tr-TR"/>
+        </w:rPr>
+      </w:pPr>
+      <w:r>
+        <w:rPr>
+          <w:lang w:val="tr-TR"/>
+        </w:rPr>
         <w:t>Şema, 8 tablodan oluşmaktadır. Bu yapı, üç ana işlevsel gruba ayrılmıştır:</w:t>
       </w:r>
     </w:p>
@@ -58,15 +94,22 @@
           <w:ilvl w:val="0"/>
           <w:numId w:val="1"/>
         </w:numPr>
-      </w:pPr>
-      <w:r>
-        <w:rPr>
-          <w:b/>
-          <w:bCs/>
+        <w:rPr>
+          <w:lang w:val="tr-TR"/>
+        </w:rPr>
+      </w:pPr>
+      <w:r>
+        <w:rPr>
+          <w:b/>
+          <w:bCs/>
+          <w:lang w:val="tr-TR"/>
         </w:rPr>
         <w:t>Kullanıcı ve Güvenlik Mimarisi:</w:t>
       </w:r>
       <w:r>
+        <w:rPr>
+          <w:lang w:val="tr-TR"/>
+        </w:rPr>
         <w:t xml:space="preserve"> (users, roles, user_refresh_tokens) - Kimlik doğrulama, yetkilendirme ve güvenli oturum yönetiminden sorumludur.</w:t>
       </w:r>
     </w:p>
@@ -76,15 +119,22 @@
           <w:ilvl w:val="0"/>
           <w:numId w:val="1"/>
         </w:numPr>
-      </w:pPr>
-      <w:r>
-        <w:rPr>
-          <w:b/>
-          <w:bCs/>
+        <w:rPr>
+          <w:lang w:val="tr-TR"/>
+        </w:rPr>
+      </w:pPr>
+      <w:r>
+        <w:rPr>
+          <w:b/>
+          <w:bCs/>
+          <w:lang w:val="tr-TR"/>
         </w:rPr>
         <w:t>Temel İş Mantığı Mimarisi:</w:t>
       </w:r>
       <w:r>
+        <w:rPr>
+          <w:lang w:val="tr-TR"/>
+        </w:rPr>
         <w:t xml:space="preserve"> (listings, adoption_requests) - Uygulamanın ana amacı olan ilan verme ve talep toplama işlevlerini yönetir.</w:t>
       </w:r>
     </w:p>
@@ -94,15 +144,22 @@
           <w:ilvl w:val="0"/>
           <w:numId w:val="1"/>
         </w:numPr>
-      </w:pPr>
-      <w:r>
-        <w:rPr>
-          <w:b/>
-          <w:bCs/>
+        <w:rPr>
+          <w:lang w:val="tr-TR"/>
+        </w:rPr>
+      </w:pPr>
+      <w:r>
+        <w:rPr>
+          <w:b/>
+          <w:bCs/>
+          <w:lang w:val="tr-TR"/>
         </w:rPr>
         <w:t>Normalizasyon ve Filtreleme Mimarisi:</w:t>
       </w:r>
       <w:r>
+        <w:rPr>
+          <w:lang w:val="tr-TR"/>
+        </w:rPr>
         <w:t xml:space="preserve"> (cities, animal_types, animal_breeds) - Veri bütünlüğünü sağlayan, depolama alanını optimize eden ve arayüzdeki filtreleme işlemlerini besleyen "Lookup" tablolarıdır.</w:t>
       </w:r>
     </w:p>
@@ -111,12 +168,14 @@
         <w:rPr>
           <w:b/>
           <w:bCs/>
-        </w:rPr>
-      </w:pPr>
-      <w:r>
-        <w:rPr>
-          <w:b/>
-          <w:bCs/>
+          <w:lang w:val="tr-TR"/>
+        </w:rPr>
+      </w:pPr>
+      <w:r>
+        <w:rPr>
+          <w:b/>
+          <w:bCs/>
+          <w:lang w:val="tr-TR"/>
         </w:rPr>
         <w:t>2. Tablo Detayları ve Attribute İşlevleri</w:t>
       </w:r>
@@ -126,12 +185,14 @@
         <w:rPr>
           <w:b/>
           <w:bCs/>
-        </w:rPr>
-      </w:pPr>
-      <w:r>
-        <w:rPr>
-          <w:b/>
-          <w:bCs/>
+          <w:lang w:val="tr-TR"/>
+        </w:rPr>
+      </w:pPr>
+      <w:r>
+        <w:rPr>
+          <w:b/>
+          <w:bCs/>
+          <w:lang w:val="tr-TR"/>
         </w:rPr>
         <w:t>2.1. Kullanıcı ve Güvenlik Mimarisi</w:t>
       </w:r>
@@ -141,18 +202,28 @@
         <w:rPr>
           <w:b/>
           <w:bCs/>
-        </w:rPr>
-      </w:pPr>
-      <w:r>
-        <w:rPr>
-          <w:b/>
-          <w:bCs/>
+          <w:lang w:val="tr-TR"/>
+        </w:rPr>
+      </w:pPr>
+      <w:r>
+        <w:rPr>
+          <w:b/>
+          <w:bCs/>
+          <w:lang w:val="tr-TR"/>
         </w:rPr>
         <w:t>users (Kullanıcılar)</w:t>
       </w:r>
     </w:p>
     <w:p>
-      <w:r>
+      <w:pPr>
+        <w:rPr>
+          <w:lang w:val="tr-TR"/>
+        </w:rPr>
+      </w:pPr>
+      <w:r>
+        <w:rPr>
+          <w:lang w:val="tr-TR"/>
+        </w:rPr>
         <w:t>Uygulamaya kayıt olan her bir bireyi temsil eder. İlan sahibi veya sahiplenmek isteyen kişi olabilir.</w:t>
       </w:r>
     </w:p>
@@ -162,18 +233,28 @@
           <w:ilvl w:val="0"/>
           <w:numId w:val="2"/>
         </w:numPr>
-      </w:pPr>
-      <w:r>
+        <w:rPr>
+          <w:lang w:val="tr-TR"/>
+        </w:rPr>
+      </w:pPr>
+      <w:r>
+        <w:rPr>
+          <w:lang w:val="tr-TR"/>
+        </w:rPr>
         <w:t xml:space="preserve">user_id (PK): </w:t>
       </w:r>
       <w:r>
         <w:rPr>
           <w:b/>
           <w:bCs/>
+          <w:lang w:val="tr-TR"/>
         </w:rPr>
         <w:t>Birincil Anahtar.</w:t>
       </w:r>
       <w:r>
+        <w:rPr>
+          <w:lang w:val="tr-TR"/>
+        </w:rPr>
         <w:t xml:space="preserve"> Kullanıcıyı sistemde benzersiz kılan kimlik numarasıdır. Tüm ilişkisel tablolarda (listings, adoption_requests vb.) bu ID referans alınır.</w:t>
       </w:r>
     </w:p>
@@ -183,18 +264,28 @@
           <w:ilvl w:val="0"/>
           <w:numId w:val="2"/>
         </w:numPr>
-      </w:pPr>
-      <w:r>
+        <w:rPr>
+          <w:lang w:val="tr-TR"/>
+        </w:rPr>
+      </w:pPr>
+      <w:r>
+        <w:rPr>
+          <w:lang w:val="tr-TR"/>
+        </w:rPr>
         <w:t xml:space="preserve">first_name: (String) </w:t>
       </w:r>
       <w:r>
         <w:rPr>
           <w:b/>
           <w:bCs/>
+          <w:lang w:val="tr-TR"/>
         </w:rPr>
         <w:t>İşlev:</w:t>
       </w:r>
       <w:r>
+        <w:rPr>
+          <w:lang w:val="tr-TR"/>
+        </w:rPr>
         <w:t xml:space="preserve"> Kullanıcının adını tutar. Arayüzde ("Hoş geldin Ahmet"), ilan detaylarında ("İlan Sahibi: Ahmet Bera") ve talep listelerinde gösterilir.</w:t>
       </w:r>
     </w:p>
@@ -204,18 +295,28 @@
           <w:ilvl w:val="0"/>
           <w:numId w:val="2"/>
         </w:numPr>
-      </w:pPr>
-      <w:r>
+        <w:rPr>
+          <w:lang w:val="tr-TR"/>
+        </w:rPr>
+      </w:pPr>
+      <w:r>
+        <w:rPr>
+          <w:lang w:val="tr-TR"/>
+        </w:rPr>
         <w:t xml:space="preserve">last_name: (String) </w:t>
       </w:r>
       <w:r>
         <w:rPr>
           <w:b/>
           <w:bCs/>
+          <w:lang w:val="tr-TR"/>
         </w:rPr>
         <w:t>İşlev:</w:t>
       </w:r>
       <w:r>
+        <w:rPr>
+          <w:lang w:val="tr-TR"/>
+        </w:rPr>
         <w:t xml:space="preserve"> Kullanıcının soyadını tutar. (Bkz: first_name).</w:t>
       </w:r>
     </w:p>
@@ -225,18 +326,28 @@
           <w:ilvl w:val="0"/>
           <w:numId w:val="2"/>
         </w:numPr>
-      </w:pPr>
-      <w:r>
+        <w:rPr>
+          <w:lang w:val="tr-TR"/>
+        </w:rPr>
+      </w:pPr>
+      <w:r>
+        <w:rPr>
+          <w:lang w:val="tr-TR"/>
+        </w:rPr>
         <w:t xml:space="preserve">email: (String, Unique) </w:t>
       </w:r>
       <w:r>
         <w:rPr>
           <w:b/>
           <w:bCs/>
+          <w:lang w:val="tr-TR"/>
         </w:rPr>
         <w:t>İşlev:</w:t>
       </w:r>
       <w:r>
+        <w:rPr>
+          <w:lang w:val="tr-TR"/>
+        </w:rPr>
         <w:t xml:space="preserve"> Kullanıcının sisteme giriş (login) yaparken kullanacağı kullanıcı adıdır. UNIQUE kısıtlaması, aynı e-posta ile birden fazla hesap açılmasını veritabanı seviyesinde engeller.</w:t>
       </w:r>
     </w:p>
@@ -246,8 +357,14 @@
           <w:ilvl w:val="0"/>
           <w:numId w:val="2"/>
         </w:numPr>
-      </w:pPr>
-      <w:r>
+        <w:rPr>
+          <w:lang w:val="tr-TR"/>
+        </w:rPr>
+      </w:pPr>
+      <w:r>
+        <w:rPr>
+          <w:lang w:val="tr-TR"/>
+        </w:rPr>
         <w:lastRenderedPageBreak/>
         <w:t xml:space="preserve">password_hash: (String) </w:t>
       </w:r>
@@ -255,20 +372,28 @@
         <w:rPr>
           <w:b/>
           <w:bCs/>
+          <w:lang w:val="tr-TR"/>
         </w:rPr>
         <w:t>İşlev:</w:t>
       </w:r>
       <w:r>
+        <w:rPr>
+          <w:lang w:val="tr-TR"/>
+        </w:rPr>
         <w:t xml:space="preserve"> Kullanıcının şifresinin </w:t>
       </w:r>
       <w:r>
         <w:rPr>
           <w:b/>
           <w:bCs/>
+          <w:lang w:val="tr-TR"/>
         </w:rPr>
         <w:t>asla</w:t>
       </w:r>
       <w:r>
+        <w:rPr>
+          <w:lang w:val="tr-TR"/>
+        </w:rPr>
         <w:t xml:space="preserve"> düz metin (plain-text) olarak saklanmaması içindir. Spring Security BCrypt gibi algoritmalarla hash'lenmiş (şifrelenmiş) halini tutar.</w:t>
       </w:r>
     </w:p>
@@ -278,18 +403,28 @@
           <w:ilvl w:val="0"/>
           <w:numId w:val="2"/>
         </w:numPr>
-      </w:pPr>
-      <w:r>
+        <w:rPr>
+          <w:lang w:val="tr-TR"/>
+        </w:rPr>
+      </w:pPr>
+      <w:r>
+        <w:rPr>
+          <w:lang w:val="tr-TR"/>
+        </w:rPr>
         <w:t xml:space="preserve">phone_number: (String) </w:t>
       </w:r>
       <w:r>
         <w:rPr>
           <w:b/>
           <w:bCs/>
+          <w:lang w:val="tr-TR"/>
         </w:rPr>
         <w:t>İşlev:</w:t>
       </w:r>
       <w:r>
+        <w:rPr>
+          <w:lang w:val="tr-TR"/>
+        </w:rPr>
         <w:t xml:space="preserve"> Kullanıcının profilindeki iletişim bilgisidir. Sahiplenme talebi onaylandığında ilan sahibi ile iletişime geçilmesi için kullanılabilir.</w:t>
       </w:r>
     </w:p>
@@ -299,18 +434,28 @@
           <w:ilvl w:val="0"/>
           <w:numId w:val="2"/>
         </w:numPr>
-      </w:pPr>
-      <w:r>
+        <w:rPr>
+          <w:lang w:val="tr-TR"/>
+        </w:rPr>
+      </w:pPr>
+      <w:r>
+        <w:rPr>
+          <w:lang w:val="tr-TR"/>
+        </w:rPr>
         <w:t xml:space="preserve">role_id: (FK -&gt; roles) </w:t>
       </w:r>
       <w:r>
         <w:rPr>
           <w:b/>
           <w:bCs/>
+          <w:lang w:val="tr-TR"/>
         </w:rPr>
         <w:t>İşlev:</w:t>
       </w:r>
       <w:r>
+        <w:rPr>
+          <w:lang w:val="tr-TR"/>
+        </w:rPr>
         <w:t xml:space="preserve"> Kullanıcının yetkisini belirler. Bu ID, roles tablosundaki "ROLE_USER" veya "ROLE_ADMIN" girdisine işaret eder. Spring Security, kullanıcının hangi endpoint'lere (örn: /admin) erişebileceğine bu alana bakarak karar verir.</w:t>
       </w:r>
     </w:p>
@@ -320,18 +465,96 @@
           <w:ilvl w:val="0"/>
           <w:numId w:val="2"/>
         </w:numPr>
-      </w:pPr>
-      <w:r>
+        <w:rPr>
+          <w:lang w:val="tr-TR"/>
+        </w:rPr>
+      </w:pPr>
+      <w:r>
+        <w:rPr>
+          <w:lang w:val="tr-TR"/>
+        </w:rPr>
+        <w:t>refresh_token_hash: (String, Nullable)</w:t>
+      </w:r>
+      <w:r>
+        <w:rPr>
+          <w:lang w:val="tr-TR"/>
+        </w:rPr>
+        <w:t xml:space="preserve"> </w:t>
+      </w:r>
+      <w:r>
+        <w:rPr>
+          <w:b/>
+          <w:bCs/>
+          <w:lang w:val="tr-TR"/>
+        </w:rPr>
+        <w:t>İşlev</w:t>
+      </w:r>
+      <w:r>
+        <w:rPr>
+          <w:lang w:val="tr-TR"/>
+        </w:rPr>
+        <w:t>: Kullanıcının en son aktif olan Refresh Token'ının hash'lenmiş halini tutar. Yeni bir giriş yapıldığında, bu alandaki eski token hash'inin üzerine yenisi yazılır, böylece eski oturum geçersiz kılınır ("Tek Oturum" garantisi).</w:t>
+      </w:r>
+    </w:p>
+    <w:p>
+      <w:pPr>
+        <w:numPr>
+          <w:ilvl w:val="0"/>
+          <w:numId w:val="2"/>
+        </w:numPr>
+        <w:rPr>
+          <w:lang w:val="tr-TR"/>
+        </w:rPr>
+      </w:pPr>
+      <w:r>
+        <w:rPr>
+          <w:lang w:val="tr-TR"/>
+        </w:rPr>
+        <w:t xml:space="preserve">refresh_token_expires_at: (Timestamp, Nullable) </w:t>
+      </w:r>
+      <w:r>
+        <w:rPr>
+          <w:b/>
+          <w:bCs/>
+          <w:lang w:val="tr-TR"/>
+        </w:rPr>
+        <w:t>İşlev</w:t>
+      </w:r>
+      <w:r>
+        <w:rPr>
+          <w:lang w:val="tr-TR"/>
+        </w:rPr>
+        <w:t>: refresh_token_hash'in son kullanma tarihini tutar. Backend, bu tarihi geçmiş token'ları reddeder.</w:t>
+      </w:r>
+    </w:p>
+    <w:p>
+      <w:pPr>
+        <w:numPr>
+          <w:ilvl w:val="0"/>
+          <w:numId w:val="2"/>
+        </w:numPr>
+        <w:rPr>
+          <w:lang w:val="tr-TR"/>
+        </w:rPr>
+      </w:pPr>
+      <w:r>
+        <w:rPr>
+          <w:lang w:val="tr-TR"/>
+        </w:rPr>
         <w:t xml:space="preserve">created_at: (Timestamp) </w:t>
       </w:r>
       <w:r>
         <w:rPr>
           <w:b/>
           <w:bCs/>
+          <w:lang w:val="tr-TR"/>
         </w:rPr>
         <w:t>İşlev:</w:t>
       </w:r>
       <w:r>
+        <w:rPr>
+          <w:lang w:val="tr-TR"/>
+        </w:rPr>
         <w:t xml:space="preserve"> Denetim (audit) amaçlıdır. Kullanıcının platforma ne zaman kayıt olduğunu gösterir.</w:t>
       </w:r>
     </w:p>
@@ -340,18 +563,28 @@
         <w:rPr>
           <w:b/>
           <w:bCs/>
-        </w:rPr>
-      </w:pPr>
-      <w:r>
-        <w:rPr>
-          <w:b/>
-          <w:bCs/>
+          <w:lang w:val="tr-TR"/>
+        </w:rPr>
+      </w:pPr>
+      <w:r>
+        <w:rPr>
+          <w:b/>
+          <w:bCs/>
+          <w:lang w:val="tr-TR"/>
         </w:rPr>
         <w:t>roles (Roller)</w:t>
       </w:r>
     </w:p>
     <w:p>
-      <w:r>
+      <w:pPr>
+        <w:rPr>
+          <w:lang w:val="tr-TR"/>
+        </w:rPr>
+      </w:pPr>
+      <w:r>
+        <w:rPr>
+          <w:lang w:val="tr-TR"/>
+        </w:rPr>
         <w:t>Kullanıcı yetki seviyelerini tanımlayan bir "Lookup" tablosudur.</w:t>
       </w:r>
     </w:p>
@@ -361,18 +594,28 @@
           <w:ilvl w:val="0"/>
           <w:numId w:val="3"/>
         </w:numPr>
-      </w:pPr>
-      <w:r>
+        <w:rPr>
+          <w:lang w:val="tr-TR"/>
+        </w:rPr>
+      </w:pPr>
+      <w:r>
+        <w:rPr>
+          <w:lang w:val="tr-TR"/>
+        </w:rPr>
         <w:t xml:space="preserve">role_id (PK): </w:t>
       </w:r>
       <w:r>
         <w:rPr>
           <w:b/>
           <w:bCs/>
+          <w:lang w:val="tr-TR"/>
         </w:rPr>
         <w:t>Birincil Anahtar.</w:t>
       </w:r>
       <w:r>
+        <w:rPr>
+          <w:lang w:val="tr-TR"/>
+        </w:rPr>
         <w:t xml:space="preserve"> Rolü benzersiz kılan kimliktir. (users.role_id tarafından referans alınır).</w:t>
       </w:r>
     </w:p>
@@ -382,18 +625,28 @@
           <w:ilvl w:val="0"/>
           <w:numId w:val="3"/>
         </w:numPr>
-      </w:pPr>
-      <w:r>
+        <w:rPr>
+          <w:lang w:val="tr-TR"/>
+        </w:rPr>
+      </w:pPr>
+      <w:r>
+        <w:rPr>
+          <w:lang w:val="tr-TR"/>
+        </w:rPr>
         <w:t xml:space="preserve">role_name: (String, Unique) </w:t>
       </w:r>
       <w:r>
         <w:rPr>
           <w:b/>
           <w:bCs/>
+          <w:lang w:val="tr-TR"/>
         </w:rPr>
         <w:t>İşlev:</w:t>
       </w:r>
       <w:r>
+        <w:rPr>
+          <w:lang w:val="tr-TR"/>
+        </w:rPr>
         <w:t xml:space="preserve"> Yetkinin metinsel karşılığıdır (örn: "ROLE_USER", "ROLE_ADMIN"). Spring Security bu metinleri okuyarak yetki kontrolü yapar. UNIQUE olması veri tutarlılığını garantiler.</w:t>
       </w:r>
     </w:p>
@@ -402,890 +655,1104 @@
         <w:rPr>
           <w:b/>
           <w:bCs/>
-        </w:rPr>
-      </w:pPr>
-      <w:r>
-        <w:rPr>
-          <w:b/>
-          <w:bCs/>
-        </w:rPr>
-        <w:t>user_refresh_tokens (Kullanıcı Yenileme Token'ları)</w:t>
-      </w:r>
-    </w:p>
-    <w:p>
-      <w:r>
-        <w:t>JWT (JSON Web Token) tabanlı güvenli ve çoklu cihaz oturum yönetimini sağlar.</w:t>
-      </w:r>
-    </w:p>
-    <w:p>
-      <w:pPr>
-        <w:numPr>
-          <w:ilvl w:val="0"/>
-          <w:numId w:val="4"/>
-        </w:numPr>
-      </w:pPr>
-      <w:r>
-        <w:t xml:space="preserve">token_id (PK): </w:t>
-      </w:r>
-      <w:r>
-        <w:rPr>
-          <w:b/>
-          <w:bCs/>
+          <w:lang w:val="tr-TR"/>
+        </w:rPr>
+      </w:pPr>
+      <w:r>
+        <w:rPr>
+          <w:b/>
+          <w:bCs/>
+          <w:lang w:val="tr-TR"/>
+        </w:rPr>
+        <w:t>2.2. Temel İş Mantığı Mimarisi</w:t>
+      </w:r>
+    </w:p>
+    <w:p>
+      <w:pPr>
+        <w:rPr>
+          <w:b/>
+          <w:bCs/>
+          <w:lang w:val="tr-TR"/>
+        </w:rPr>
+      </w:pPr>
+      <w:r>
+        <w:rPr>
+          <w:b/>
+          <w:bCs/>
+          <w:lang w:val="tr-TR"/>
+        </w:rPr>
+        <w:t>listings (İlanlar)</w:t>
+      </w:r>
+    </w:p>
+    <w:p>
+      <w:pPr>
+        <w:rPr>
+          <w:lang w:val="tr-TR"/>
+        </w:rPr>
+      </w:pPr>
+      <w:r>
+        <w:rPr>
+          <w:lang w:val="tr-TR"/>
+        </w:rPr>
+        <w:t>Uygulamanın ana içeriğidir. Sahiplendirilmeyi bekleyen hayvanların tüm detaylarını tutar.</w:t>
+      </w:r>
+    </w:p>
+    <w:p>
+      <w:pPr>
+        <w:numPr>
+          <w:ilvl w:val="0"/>
+          <w:numId w:val="5"/>
+        </w:numPr>
+        <w:rPr>
+          <w:lang w:val="tr-TR"/>
+        </w:rPr>
+      </w:pPr>
+      <w:r>
+        <w:rPr>
+          <w:lang w:val="tr-TR"/>
+        </w:rPr>
+        <w:t xml:space="preserve">listing_id (PK): </w:t>
+      </w:r>
+      <w:r>
+        <w:rPr>
+          <w:b/>
+          <w:bCs/>
+          <w:lang w:val="tr-TR"/>
         </w:rPr>
         <w:t>Birincil Anahtar.</w:t>
       </w:r>
       <w:r>
-        <w:t xml:space="preserve"> Her bir aktif oturumu (token'ı) benzersiz kılar.</w:t>
-      </w:r>
-    </w:p>
-    <w:p>
-      <w:pPr>
-        <w:numPr>
-          <w:ilvl w:val="0"/>
-          <w:numId w:val="4"/>
-        </w:numPr>
-      </w:pPr>
-      <w:r>
+        <w:rPr>
+          <w:lang w:val="tr-TR"/>
+        </w:rPr>
+        <w:t xml:space="preserve"> İlanı benzersiz kılan kimliktir. İlan detay sayfasına giderken (/ilan/{listing_id}) ve talep oluştururken kullanılır.</w:t>
+      </w:r>
+    </w:p>
+    <w:p>
+      <w:pPr>
+        <w:numPr>
+          <w:ilvl w:val="0"/>
+          <w:numId w:val="5"/>
+        </w:numPr>
+        <w:rPr>
+          <w:lang w:val="tr-TR"/>
+        </w:rPr>
+      </w:pPr>
+      <w:r>
+        <w:rPr>
+          <w:lang w:val="tr-TR"/>
+        </w:rPr>
         <w:t xml:space="preserve">user_id: (FK -&gt; users) </w:t>
       </w:r>
       <w:r>
         <w:rPr>
           <w:b/>
           <w:bCs/>
+          <w:lang w:val="tr-TR"/>
         </w:rPr>
         <w:t>İşlev:</w:t>
       </w:r>
       <w:r>
-        <w:t xml:space="preserve"> Bu token'ın (oturumu) hangi kullanıcıya ait olduğunu belirtir.</w:t>
-      </w:r>
-    </w:p>
-    <w:p>
-      <w:pPr>
-        <w:numPr>
-          <w:ilvl w:val="0"/>
-          <w:numId w:val="4"/>
-        </w:numPr>
-      </w:pPr>
-      <w:r>
-        <w:t xml:space="preserve">token_hash: (String) </w:t>
-      </w:r>
-      <w:r>
-        <w:rPr>
-          <w:b/>
-          <w:bCs/>
+        <w:rPr>
+          <w:lang w:val="tr-TR"/>
+        </w:rPr>
+        <w:t xml:space="preserve"> İlanın sahibini (ilanı kimin oluşturduğunu) belirtir. "İlanlarım" sayfası bu ID'ye göre filtrelenir.</w:t>
+      </w:r>
+    </w:p>
+    <w:p>
+      <w:pPr>
+        <w:numPr>
+          <w:ilvl w:val="0"/>
+          <w:numId w:val="5"/>
+        </w:numPr>
+        <w:rPr>
+          <w:lang w:val="tr-TR"/>
+        </w:rPr>
+      </w:pPr>
+      <w:r>
+        <w:rPr>
+          <w:lang w:val="tr-TR"/>
+        </w:rPr>
+        <w:lastRenderedPageBreak/>
+        <w:t xml:space="preserve">title: (String) </w:t>
+      </w:r>
+      <w:r>
+        <w:rPr>
+          <w:b/>
+          <w:bCs/>
+          <w:lang w:val="tr-TR"/>
         </w:rPr>
         <w:t>İşlev:</w:t>
       </w:r>
       <w:r>
-        <w:t xml:space="preserve"> Güvenlik katmanıdır. Refresh Token'ın kendisi yerine veritabanında hash'lenmiş halini tutarız. Veritabanı sızıntısı durumunda bile token'ların ele geçirilmesini zorlaştırır.</w:t>
-      </w:r>
-    </w:p>
-    <w:p>
-      <w:pPr>
-        <w:numPr>
-          <w:ilvl w:val="0"/>
-          <w:numId w:val="4"/>
-        </w:numPr>
-      </w:pPr>
-      <w:r>
-        <w:t xml:space="preserve">expires_at: (Timestamp) </w:t>
-      </w:r>
-      <w:r>
-        <w:rPr>
-          <w:b/>
-          <w:bCs/>
+        <w:rPr>
+          <w:lang w:val="tr-TR"/>
+        </w:rPr>
+        <w:t xml:space="preserve"> İlanın başlığıdır. Ana sayfadaki ilan kartlarında ve ilan detay sayfasının en üstünde gösterilir.</w:t>
+      </w:r>
+    </w:p>
+    <w:p>
+      <w:pPr>
+        <w:numPr>
+          <w:ilvl w:val="0"/>
+          <w:numId w:val="5"/>
+        </w:numPr>
+        <w:rPr>
+          <w:lang w:val="tr-TR"/>
+        </w:rPr>
+      </w:pPr>
+      <w:r>
+        <w:rPr>
+          <w:lang w:val="tr-TR"/>
+        </w:rPr>
+        <w:t xml:space="preserve">description: (Text) </w:t>
+      </w:r>
+      <w:r>
+        <w:rPr>
+          <w:b/>
+          <w:bCs/>
+          <w:lang w:val="tr-TR"/>
         </w:rPr>
         <w:t>İşlev:</w:t>
       </w:r>
       <w:r>
-        <w:t xml:space="preserve"> Token'ın son kullanma tarihidir. Backend, bu tarihi geçen token'ları geçersiz sayar ve kullanıcıdan yeniden giriş yapmasını ister.</w:t>
-      </w:r>
-    </w:p>
-    <w:p>
-      <w:pPr>
-        <w:numPr>
-          <w:ilvl w:val="0"/>
-          <w:numId w:val="4"/>
-        </w:numPr>
-      </w:pPr>
-      <w:r>
+        <w:rPr>
+          <w:lang w:val="tr-TR"/>
+        </w:rPr>
+        <w:t xml:space="preserve"> İlanın uzun açıklamasıdır. Sadece ilan detay sayfasında gösterilir.</w:t>
+      </w:r>
+    </w:p>
+    <w:p>
+      <w:pPr>
+        <w:numPr>
+          <w:ilvl w:val="0"/>
+          <w:numId w:val="5"/>
+        </w:numPr>
+        <w:rPr>
+          <w:lang w:val="tr-TR"/>
+        </w:rPr>
+      </w:pPr>
+      <w:r>
+        <w:rPr>
+          <w:lang w:val="tr-TR"/>
+        </w:rPr>
+        <w:t xml:space="preserve">image_url: (String) </w:t>
+      </w:r>
+      <w:r>
+        <w:rPr>
+          <w:b/>
+          <w:bCs/>
+          <w:lang w:val="tr-TR"/>
+        </w:rPr>
+        <w:t>İşlev:</w:t>
+      </w:r>
+      <w:r>
+        <w:rPr>
+          <w:lang w:val="tr-TR"/>
+        </w:rPr>
+        <w:t xml:space="preserve"> (MVP sadeleştirmesi) İlanın </w:t>
+      </w:r>
+      <w:r>
+        <w:rPr>
+          <w:b/>
+          <w:bCs/>
+          <w:lang w:val="tr-TR"/>
+        </w:rPr>
+        <w:t>tek</w:t>
+      </w:r>
+      <w:r>
+        <w:rPr>
+          <w:lang w:val="tr-TR"/>
+        </w:rPr>
+        <w:t xml:space="preserve"> fotoğrafının adresini (URL) tutar. Ana sayfadaki ilan kartlarında ve detay sayfasında bu fotoğraf gösterilir.</w:t>
+      </w:r>
+    </w:p>
+    <w:p>
+      <w:pPr>
+        <w:numPr>
+          <w:ilvl w:val="0"/>
+          <w:numId w:val="5"/>
+        </w:numPr>
+        <w:rPr>
+          <w:lang w:val="tr-TR"/>
+        </w:rPr>
+      </w:pPr>
+      <w:r>
+        <w:rPr>
+          <w:lang w:val="tr-TR"/>
+        </w:rPr>
+        <w:t xml:space="preserve">animal_type_id: (FK -&gt; animal_types) </w:t>
+      </w:r>
+      <w:r>
+        <w:rPr>
+          <w:b/>
+          <w:bCs/>
+          <w:lang w:val="tr-TR"/>
+        </w:rPr>
+        <w:t>İşlev:</w:t>
+      </w:r>
+      <w:r>
+        <w:rPr>
+          <w:lang w:val="tr-TR"/>
+        </w:rPr>
+        <w:t xml:space="preserve"> Filtreleme ve veri kategorizasyonu içindir. İlanın "Kedi", "Köpek" vb. hangi türe ait olduğunu belirtir.</w:t>
+      </w:r>
+    </w:p>
+    <w:p>
+      <w:pPr>
+        <w:numPr>
+          <w:ilvl w:val="0"/>
+          <w:numId w:val="5"/>
+        </w:numPr>
+        <w:rPr>
+          <w:lang w:val="tr-TR"/>
+        </w:rPr>
+      </w:pPr>
+      <w:r>
+        <w:rPr>
+          <w:lang w:val="tr-TR"/>
+        </w:rPr>
+        <w:t xml:space="preserve">animal_breed_id: (FK -&gt; animal_breeds) </w:t>
+      </w:r>
+      <w:r>
+        <w:rPr>
+          <w:b/>
+          <w:bCs/>
+          <w:lang w:val="tr-TR"/>
+        </w:rPr>
+        <w:t>İşlev:</w:t>
+      </w:r>
+      <w:r>
+        <w:rPr>
+          <w:lang w:val="tr-TR"/>
+        </w:rPr>
+        <w:t xml:space="preserve"> Filtreleme ve veri kategorizasyonu içindir. İlanın "Tekir", "Golden" vb. hangi cinse ait olduğunu belirtir.</w:t>
+      </w:r>
+    </w:p>
+    <w:p>
+      <w:pPr>
+        <w:numPr>
+          <w:ilvl w:val="0"/>
+          <w:numId w:val="5"/>
+        </w:numPr>
+        <w:rPr>
+          <w:lang w:val="tr-TR"/>
+        </w:rPr>
+      </w:pPr>
+      <w:r>
+        <w:rPr>
+          <w:lang w:val="tr-TR"/>
+        </w:rPr>
+        <w:t xml:space="preserve">city_id: (FK -&gt; cities) </w:t>
+      </w:r>
+      <w:r>
+        <w:rPr>
+          <w:b/>
+          <w:bCs/>
+          <w:lang w:val="tr-TR"/>
+        </w:rPr>
+        <w:t>İşlev:</w:t>
+      </w:r>
+      <w:r>
+        <w:rPr>
+          <w:lang w:val="tr-TR"/>
+        </w:rPr>
+        <w:t xml:space="preserve"> Hayvanın bulunduğu lokasyonu belirtir. Ana sayfadaki </w:t>
+      </w:r>
+      <w:r>
+        <w:rPr>
+          <w:b/>
+          <w:bCs/>
+          <w:lang w:val="tr-TR"/>
+        </w:rPr>
+        <w:t>en önemli filtreleme</w:t>
+      </w:r>
+      <w:r>
+        <w:rPr>
+          <w:lang w:val="tr-TR"/>
+        </w:rPr>
+        <w:t xml:space="preserve"> kriteridir (örn: "İstanbul'daki ilanlar").</w:t>
+      </w:r>
+    </w:p>
+    <w:p>
+      <w:pPr>
+        <w:numPr>
+          <w:ilvl w:val="0"/>
+          <w:numId w:val="5"/>
+        </w:numPr>
+        <w:rPr>
+          <w:lang w:val="tr-TR"/>
+        </w:rPr>
+      </w:pPr>
+      <w:r>
+        <w:rPr>
+          <w:lang w:val="tr-TR"/>
+        </w:rPr>
+        <w:t xml:space="preserve">age: (Integer) </w:t>
+      </w:r>
+      <w:r>
+        <w:rPr>
+          <w:b/>
+          <w:bCs/>
+          <w:lang w:val="tr-TR"/>
+        </w:rPr>
+        <w:t>İşlev:</w:t>
+      </w:r>
+      <w:r>
+        <w:rPr>
+          <w:lang w:val="tr-TR"/>
+        </w:rPr>
+        <w:t xml:space="preserve"> Hayvanın yaşını tutar. İlan detayında gösterilir.</w:t>
+      </w:r>
+    </w:p>
+    <w:p>
+      <w:pPr>
+        <w:numPr>
+          <w:ilvl w:val="0"/>
+          <w:numId w:val="5"/>
+        </w:numPr>
+        <w:rPr>
+          <w:lang w:val="tr-TR"/>
+        </w:rPr>
+      </w:pPr>
+      <w:r>
+        <w:rPr>
+          <w:lang w:val="tr-TR"/>
+        </w:rPr>
+        <w:t xml:space="preserve">gender: (String) </w:t>
+      </w:r>
+      <w:r>
+        <w:rPr>
+          <w:b/>
+          <w:bCs/>
+          <w:lang w:val="tr-TR"/>
+        </w:rPr>
+        <w:t>İşlev:</w:t>
+      </w:r>
+      <w:r>
+        <w:rPr>
+          <w:lang w:val="tr-TR"/>
+        </w:rPr>
+        <w:t xml:space="preserve"> Hayvanın cinsiyetini ("Erkek", "Dişi") tutar. İlan detayında gösterilir.</w:t>
+      </w:r>
+    </w:p>
+    <w:p>
+      <w:pPr>
+        <w:numPr>
+          <w:ilvl w:val="0"/>
+          <w:numId w:val="5"/>
+        </w:numPr>
+        <w:rPr>
+          <w:lang w:val="tr-TR"/>
+        </w:rPr>
+      </w:pPr>
+      <w:r>
+        <w:rPr>
+          <w:lang w:val="tr-TR"/>
+        </w:rPr>
+        <w:t xml:space="preserve">status: (String) </w:t>
+      </w:r>
+      <w:r>
+        <w:rPr>
+          <w:b/>
+          <w:bCs/>
+          <w:lang w:val="tr-TR"/>
+        </w:rPr>
+        <w:t>İşlev:</w:t>
+      </w:r>
+      <w:r>
+        <w:rPr>
+          <w:lang w:val="tr-TR"/>
+        </w:rPr>
+        <w:t xml:space="preserve"> </w:t>
+      </w:r>
+      <w:r>
+        <w:rPr>
+          <w:b/>
+          <w:bCs/>
+          <w:lang w:val="tr-TR"/>
+        </w:rPr>
+        <w:t>Kritik iş kuralı attribute'ü.</w:t>
+      </w:r>
+      <w:r>
+        <w:rPr>
+          <w:lang w:val="tr-TR"/>
+        </w:rPr>
+        <w:t xml:space="preserve"> İlanın mevcut durumunu ("Mevcut", "Sahiplendirildi", "Askıda") tutar. Ana sayfada sadece "Mevcut" olanlar listelenir. Bir talep onaylandığında ilan durumu "Sahiplendirildi" olarak güncellenir ve yeni talep alması engellenir.</w:t>
+      </w:r>
+    </w:p>
+    <w:p>
+      <w:pPr>
+        <w:numPr>
+          <w:ilvl w:val="0"/>
+          <w:numId w:val="5"/>
+        </w:numPr>
+        <w:rPr>
+          <w:lang w:val="tr-TR"/>
+        </w:rPr>
+      </w:pPr>
+      <w:r>
+        <w:rPr>
+          <w:lang w:val="tr-TR"/>
+        </w:rPr>
         <w:t xml:space="preserve">created_at: (Timestamp) </w:t>
       </w:r>
       <w:r>
         <w:rPr>
           <w:b/>
           <w:bCs/>
+          <w:lang w:val="tr-TR"/>
         </w:rPr>
         <w:t>İşlev:</w:t>
       </w:r>
       <w:r>
-        <w:t xml:space="preserve"> Oturumun ne zaman başladığını gösterir (örn: "Aktif Oturumlar" listesi için).</w:t>
-      </w:r>
-    </w:p>
-    <w:p>
-      <w:pPr>
-        <w:rPr>
-          <w:b/>
-          <w:bCs/>
-        </w:rPr>
-      </w:pPr>
-      <w:r>
-        <w:rPr>
-          <w:b/>
-          <w:bCs/>
-        </w:rPr>
-        <w:t>2.2. Temel İş Mantığı Mimarisi</w:t>
-      </w:r>
-    </w:p>
-    <w:p>
-      <w:pPr>
-        <w:rPr>
-          <w:b/>
-          <w:bCs/>
-        </w:rPr>
-      </w:pPr>
-      <w:r>
-        <w:rPr>
-          <w:b/>
-          <w:bCs/>
+        <w:rPr>
+          <w:lang w:val="tr-TR"/>
+        </w:rPr>
+        <w:t xml:space="preserve"> İlanın oluşturulma tarihidir. Ana sayfada ilanları "En Yeniye Göre" sıralamak için bu sütun kullanılır (ORDER BY created_at DESC).</w:t>
+      </w:r>
+    </w:p>
+    <w:p>
+      <w:pPr>
+        <w:numPr>
+          <w:ilvl w:val="0"/>
+          <w:numId w:val="5"/>
+        </w:numPr>
+        <w:rPr>
+          <w:lang w:val="tr-TR"/>
+        </w:rPr>
+      </w:pPr>
+      <w:r>
+        <w:rPr>
+          <w:lang w:val="tr-TR"/>
+        </w:rPr>
+        <w:t xml:space="preserve">updated_at: (Timestamp) </w:t>
+      </w:r>
+      <w:r>
+        <w:rPr>
+          <w:b/>
+          <w:bCs/>
+          <w:lang w:val="tr-TR"/>
+        </w:rPr>
+        <w:t>İşlev:</w:t>
+      </w:r>
+      <w:r>
+        <w:rPr>
+          <w:lang w:val="tr-TR"/>
+        </w:rPr>
+        <w:t xml:space="preserve"> İlanın son güncellenme tarihini tutar.</w:t>
+      </w:r>
+    </w:p>
+    <w:p>
+      <w:pPr>
+        <w:rPr>
+          <w:b/>
+          <w:bCs/>
+          <w:lang w:val="tr-TR"/>
+        </w:rPr>
+      </w:pPr>
+      <w:r>
+        <w:rPr>
+          <w:b/>
+          <w:bCs/>
+          <w:lang w:val="tr-TR"/>
+        </w:rPr>
+        <w:t>adoption_requests (Sahiplenme Talepleri)</w:t>
+      </w:r>
+    </w:p>
+    <w:p>
+      <w:pPr>
+        <w:rPr>
+          <w:lang w:val="tr-TR"/>
+        </w:rPr>
+      </w:pPr>
+      <w:r>
+        <w:rPr>
+          <w:lang w:val="tr-TR"/>
+        </w:rPr>
+        <w:t>Kullanıcıların ilanlara yaptığı "sahiplenmek istiyorum" başvurularını yönetir.</w:t>
+      </w:r>
+    </w:p>
+    <w:p>
+      <w:pPr>
+        <w:numPr>
+          <w:ilvl w:val="0"/>
+          <w:numId w:val="6"/>
+        </w:numPr>
+        <w:rPr>
+          <w:lang w:val="tr-TR"/>
+        </w:rPr>
+      </w:pPr>
+      <w:r>
+        <w:rPr>
+          <w:lang w:val="tr-TR"/>
+        </w:rPr>
+        <w:t xml:space="preserve">request_id (PK): </w:t>
+      </w:r>
+      <w:r>
+        <w:rPr>
+          <w:b/>
+          <w:bCs/>
+          <w:lang w:val="tr-TR"/>
+        </w:rPr>
+        <w:t>Birincil Anahtar.</w:t>
+      </w:r>
+      <w:r>
+        <w:rPr>
+          <w:lang w:val="tr-TR"/>
+        </w:rPr>
+        <w:t xml:space="preserve"> Her bir talebi benzersiz kılar. İlan sahibinin bir talebi onaylaması/reddetmesi işlemi bu ID üzerinden yapılır (örn: .../api/requests/{request_id}/approve).</w:t>
+      </w:r>
+    </w:p>
+    <w:p>
+      <w:pPr>
+        <w:numPr>
+          <w:ilvl w:val="0"/>
+          <w:numId w:val="6"/>
+        </w:numPr>
+        <w:rPr>
+          <w:lang w:val="tr-TR"/>
+        </w:rPr>
+      </w:pPr>
+      <w:r>
+        <w:rPr>
+          <w:lang w:val="tr-TR"/>
+        </w:rPr>
+        <w:t xml:space="preserve">user_id: (FK -&gt; users) </w:t>
+      </w:r>
+      <w:r>
+        <w:rPr>
+          <w:b/>
+          <w:bCs/>
+          <w:lang w:val="tr-TR"/>
+        </w:rPr>
+        <w:t>İşlev:</w:t>
+      </w:r>
+      <w:r>
+        <w:rPr>
+          <w:lang w:val="tr-TR"/>
+        </w:rPr>
+        <w:t xml:space="preserve"> Talebi </w:t>
+      </w:r>
+      <w:r>
+        <w:rPr>
+          <w:b/>
+          <w:bCs/>
+          <w:lang w:val="tr-TR"/>
+        </w:rPr>
+        <w:t>yapan</w:t>
+      </w:r>
+      <w:r>
+        <w:rPr>
+          <w:lang w:val="tr-TR"/>
+        </w:rPr>
+        <w:t xml:space="preserve"> kullanıcıyı belirtir.</w:t>
+      </w:r>
+    </w:p>
+    <w:p>
+      <w:pPr>
+        <w:numPr>
+          <w:ilvl w:val="0"/>
+          <w:numId w:val="6"/>
+        </w:numPr>
+        <w:rPr>
+          <w:lang w:val="tr-TR"/>
+        </w:rPr>
+      </w:pPr>
+      <w:r>
+        <w:rPr>
+          <w:lang w:val="tr-TR"/>
+        </w:rPr>
+        <w:t xml:space="preserve">listing_id: (FK -&gt; listings) </w:t>
+      </w:r>
+      <w:r>
+        <w:rPr>
+          <w:b/>
+          <w:bCs/>
+          <w:lang w:val="tr-TR"/>
+        </w:rPr>
+        <w:t>İşlev:</w:t>
+      </w:r>
+      <w:r>
+        <w:rPr>
+          <w:lang w:val="tr-TR"/>
+        </w:rPr>
+        <w:t xml:space="preserve"> Talebin </w:t>
+      </w:r>
+      <w:r>
+        <w:rPr>
+          <w:b/>
+          <w:bCs/>
+          <w:lang w:val="tr-TR"/>
+        </w:rPr>
+        <w:t>hangi ilana</w:t>
+      </w:r>
+      <w:r>
+        <w:rPr>
+          <w:lang w:val="tr-TR"/>
+        </w:rPr>
+        <w:t xml:space="preserve"> yapıldığını belirtir.</w:t>
+      </w:r>
+    </w:p>
+    <w:p>
+      <w:pPr>
+        <w:numPr>
+          <w:ilvl w:val="0"/>
+          <w:numId w:val="6"/>
+        </w:numPr>
+        <w:rPr>
+          <w:lang w:val="tr-TR"/>
+        </w:rPr>
+      </w:pPr>
+      <w:r>
+        <w:rPr>
+          <w:lang w:val="tr-TR"/>
         </w:rPr>
         <w:lastRenderedPageBreak/>
-        <w:t>listings (İlanlar)</w:t>
-      </w:r>
-    </w:p>
-    <w:p>
-      <w:r>
-        <w:t>Uygulamanın ana içeriğidir. Sahiplendirilmeyi bekleyen hayvanların tüm detaylarını tutar.</w:t>
-      </w:r>
-    </w:p>
-    <w:p>
-      <w:pPr>
-        <w:numPr>
-          <w:ilvl w:val="0"/>
-          <w:numId w:val="5"/>
-        </w:numPr>
-      </w:pPr>
-      <w:r>
-        <w:t xml:space="preserve">listing_id (PK): </w:t>
-      </w:r>
-      <w:r>
-        <w:rPr>
-          <w:b/>
-          <w:bCs/>
+        <w:t xml:space="preserve">status: (String) </w:t>
+      </w:r>
+      <w:r>
+        <w:rPr>
+          <w:b/>
+          <w:bCs/>
+          <w:lang w:val="tr-TR"/>
+        </w:rPr>
+        <w:t>İşlev:</w:t>
+      </w:r>
+      <w:r>
+        <w:rPr>
+          <w:lang w:val="tr-TR"/>
+        </w:rPr>
+        <w:t xml:space="preserve"> Talep sürecinin (workflow) mevcut durumunu tutar ("Beklemede", "Onaylandı", "Reddedildi"). İlan sahibi bu durumu günceller.</w:t>
+      </w:r>
+    </w:p>
+    <w:p>
+      <w:pPr>
+        <w:numPr>
+          <w:ilvl w:val="0"/>
+          <w:numId w:val="6"/>
+        </w:numPr>
+        <w:rPr>
+          <w:lang w:val="tr-TR"/>
+        </w:rPr>
+      </w:pPr>
+      <w:r>
+        <w:rPr>
+          <w:lang w:val="tr-TR"/>
+        </w:rPr>
+        <w:t xml:space="preserve">request_message: (Text) </w:t>
+      </w:r>
+      <w:r>
+        <w:rPr>
+          <w:b/>
+          <w:bCs/>
+          <w:lang w:val="tr-TR"/>
+        </w:rPr>
+        <w:t>İşlev:</w:t>
+      </w:r>
+      <w:r>
+        <w:rPr>
+          <w:lang w:val="tr-TR"/>
+        </w:rPr>
+        <w:t xml:space="preserve"> Talepte bulunan kullanıcının ilan sahibine gönderdiği ilk mesajdır ("Neden sahiplenmek istiyorum?"). İlan sahibinin talebi değerlendirmesi için kritik öneme sahiptir.</w:t>
+      </w:r>
+    </w:p>
+    <w:p>
+      <w:pPr>
+        <w:numPr>
+          <w:ilvl w:val="0"/>
+          <w:numId w:val="6"/>
+        </w:numPr>
+        <w:rPr>
+          <w:lang w:val="tr-TR"/>
+        </w:rPr>
+      </w:pPr>
+      <w:r>
+        <w:rPr>
+          <w:lang w:val="tr-TR"/>
+        </w:rPr>
+        <w:t xml:space="preserve">created_at: (Timestamp) </w:t>
+      </w:r>
+      <w:r>
+        <w:rPr>
+          <w:b/>
+          <w:bCs/>
+          <w:lang w:val="tr-TR"/>
+        </w:rPr>
+        <w:t>İşlev:</w:t>
+      </w:r>
+      <w:r>
+        <w:rPr>
+          <w:lang w:val="tr-TR"/>
+        </w:rPr>
+        <w:t xml:space="preserve"> Talebin gönderilme tarihidir. İlan sahibinin "Gelen Talepler" kutusunu "en yeniye göre" sıralaması için kullanılır.</w:t>
+      </w:r>
+    </w:p>
+    <w:p>
+      <w:pPr>
+        <w:numPr>
+          <w:ilvl w:val="0"/>
+          <w:numId w:val="6"/>
+        </w:numPr>
+        <w:rPr>
+          <w:lang w:val="tr-TR"/>
+        </w:rPr>
+      </w:pPr>
+      <w:r>
+        <w:rPr>
+          <w:b/>
+          <w:bCs/>
+          <w:lang w:val="tr-TR"/>
+        </w:rPr>
+        <w:t>Kısıtlama:</w:t>
+      </w:r>
+      <w:r>
+        <w:rPr>
+          <w:lang w:val="tr-TR"/>
+        </w:rPr>
+        <w:t xml:space="preserve"> (user_id, listing_id) üzerinde UNIQUE bir kısıtlama (constraint) olmalıdır. </w:t>
+      </w:r>
+      <w:r>
+        <w:rPr>
+          <w:b/>
+          <w:bCs/>
+          <w:lang w:val="tr-TR"/>
+        </w:rPr>
+        <w:t>İşlev:</w:t>
+      </w:r>
+      <w:r>
+        <w:rPr>
+          <w:lang w:val="tr-TR"/>
+        </w:rPr>
+        <w:t xml:space="preserve"> Bir kullanıcının aynı ilana birden fazla mükerrer talep göndermesini veritabanı seviyesinde engeller.</w:t>
+      </w:r>
+    </w:p>
+    <w:p>
+      <w:pPr>
+        <w:rPr>
+          <w:b/>
+          <w:bCs/>
+          <w:lang w:val="tr-TR"/>
+        </w:rPr>
+      </w:pPr>
+      <w:r>
+        <w:rPr>
+          <w:b/>
+          <w:bCs/>
+          <w:lang w:val="tr-TR"/>
+        </w:rPr>
+        <w:t>2.3. Normalizasyon ve Filtreleme Mimarisi (Lookup Tables)</w:t>
+      </w:r>
+    </w:p>
+    <w:p>
+      <w:pPr>
+        <w:rPr>
+          <w:lang w:val="tr-TR"/>
+        </w:rPr>
+      </w:pPr>
+      <w:r>
+        <w:rPr>
+          <w:lang w:val="tr-TR"/>
+        </w:rPr>
+        <w:t>Bu tabloların genel amacı; veri tekrarını önlemek (örn: "İstanbul" kelimesini listings tablosunda binlerce kez yazmak yerine sadece ID'sini yazmak), veri bütünlüğünü garantilemek (yazım hatalarını engellemek) ve filtreleme sorgularını hızlandırmaktır.</w:t>
+      </w:r>
+    </w:p>
+    <w:p>
+      <w:pPr>
+        <w:rPr>
+          <w:b/>
+          <w:bCs/>
+          <w:lang w:val="tr-TR"/>
+        </w:rPr>
+      </w:pPr>
+      <w:r>
+        <w:rPr>
+          <w:b/>
+          <w:bCs/>
+          <w:lang w:val="tr-TR"/>
+        </w:rPr>
+        <w:t>cities (Şehirler)</w:t>
+      </w:r>
+    </w:p>
+    <w:p>
+      <w:pPr>
+        <w:numPr>
+          <w:ilvl w:val="0"/>
+          <w:numId w:val="7"/>
+        </w:numPr>
+        <w:rPr>
+          <w:lang w:val="tr-TR"/>
+        </w:rPr>
+      </w:pPr>
+      <w:r>
+        <w:rPr>
+          <w:lang w:val="tr-TR"/>
+        </w:rPr>
+        <w:t xml:space="preserve">city_id (PK): </w:t>
+      </w:r>
+      <w:r>
+        <w:rPr>
+          <w:b/>
+          <w:bCs/>
+          <w:lang w:val="tr-TR"/>
         </w:rPr>
         <w:t>Birincil Anahtar.</w:t>
       </w:r>
       <w:r>
-        <w:t xml:space="preserve"> İlanı benzersiz kılan kimliktir. İlan detay sayfasına giderken (/ilan/{listing_id}) ve talep oluştururken kullanılır.</w:t>
-      </w:r>
-    </w:p>
-    <w:p>
-      <w:pPr>
-        <w:numPr>
-          <w:ilvl w:val="0"/>
-          <w:numId w:val="5"/>
-        </w:numPr>
-      </w:pPr>
-      <w:r>
-        <w:t xml:space="preserve">user_id: (FK -&gt; users) </w:t>
-      </w:r>
-      <w:r>
-        <w:rPr>
-          <w:b/>
-          <w:bCs/>
+        <w:rPr>
+          <w:lang w:val="tr-TR"/>
+        </w:rPr>
+        <w:t xml:space="preserve"> Şehrin benzersiz ID'sidir.</w:t>
+      </w:r>
+    </w:p>
+    <w:p>
+      <w:pPr>
+        <w:numPr>
+          <w:ilvl w:val="0"/>
+          <w:numId w:val="7"/>
+        </w:numPr>
+        <w:rPr>
+          <w:lang w:val="tr-TR"/>
+        </w:rPr>
+      </w:pPr>
+      <w:r>
+        <w:rPr>
+          <w:lang w:val="tr-TR"/>
+        </w:rPr>
+        <w:t xml:space="preserve">city_name: (String) </w:t>
+      </w:r>
+      <w:r>
+        <w:rPr>
+          <w:b/>
+          <w:bCs/>
+          <w:lang w:val="tr-TR"/>
         </w:rPr>
         <w:t>İşlev:</w:t>
       </w:r>
       <w:r>
-        <w:t xml:space="preserve"> İlanın sahibini (ilanı kimin oluşturduğunu) belirtir. "İlanlarım" sayfası bu ID'ye göre filtrelenir.</w:t>
-      </w:r>
-    </w:p>
-    <w:p>
-      <w:pPr>
-        <w:numPr>
-          <w:ilvl w:val="0"/>
-          <w:numId w:val="5"/>
-        </w:numPr>
-      </w:pPr>
-      <w:r>
-        <w:t xml:space="preserve">title: (String) </w:t>
-      </w:r>
-      <w:r>
-        <w:rPr>
-          <w:b/>
-          <w:bCs/>
+        <w:rPr>
+          <w:lang w:val="tr-TR"/>
+        </w:rPr>
+        <w:t xml:space="preserve"> Arayüzdeki "Şehir Seçiniz" dropdown menüsünü doldurmak ve ilan detayında (city_id yerine) "İstanbul" gibi okunabilir metin göstermek için kullanılır.</w:t>
+      </w:r>
+    </w:p>
+    <w:p>
+      <w:pPr>
+        <w:rPr>
+          <w:b/>
+          <w:bCs/>
+          <w:lang w:val="tr-TR"/>
+        </w:rPr>
+      </w:pPr>
+      <w:r>
+        <w:rPr>
+          <w:b/>
+          <w:bCs/>
+          <w:lang w:val="tr-TR"/>
+        </w:rPr>
+        <w:t>animal_types (Hayvan Türleri)</w:t>
+      </w:r>
+    </w:p>
+    <w:p>
+      <w:pPr>
+        <w:numPr>
+          <w:ilvl w:val="0"/>
+          <w:numId w:val="8"/>
+        </w:numPr>
+        <w:rPr>
+          <w:lang w:val="tr-TR"/>
+        </w:rPr>
+      </w:pPr>
+      <w:r>
+        <w:rPr>
+          <w:lang w:val="tr-TR"/>
+        </w:rPr>
+        <w:t xml:space="preserve">type_id (PK): </w:t>
+      </w:r>
+      <w:r>
+        <w:rPr>
+          <w:b/>
+          <w:bCs/>
+          <w:lang w:val="tr-TR"/>
+        </w:rPr>
+        <w:t>Birincil Anahtar.</w:t>
+      </w:r>
+      <w:r>
+        <w:rPr>
+          <w:lang w:val="tr-TR"/>
+        </w:rPr>
+        <w:t xml:space="preserve"> Türün benzersiz ID'sidir.</w:t>
+      </w:r>
+    </w:p>
+    <w:p>
+      <w:pPr>
+        <w:numPr>
+          <w:ilvl w:val="0"/>
+          <w:numId w:val="8"/>
+        </w:numPr>
+        <w:rPr>
+          <w:lang w:val="tr-TR"/>
+        </w:rPr>
+      </w:pPr>
+      <w:r>
+        <w:rPr>
+          <w:lang w:val="tr-TR"/>
+        </w:rPr>
+        <w:t xml:space="preserve">type_name: (String) </w:t>
+      </w:r>
+      <w:r>
+        <w:rPr>
+          <w:b/>
+          <w:bCs/>
+          <w:lang w:val="tr-TR"/>
         </w:rPr>
         <w:t>İşlev:</w:t>
       </w:r>
       <w:r>
-        <w:t xml:space="preserve"> İlanın başlığıdır. Ana sayfadaki ilan kartlarında ve ilan detay sayfasının en üstünde gösterilir.</w:t>
-      </w:r>
-    </w:p>
-    <w:p>
-      <w:pPr>
-        <w:numPr>
-          <w:ilvl w:val="0"/>
-          <w:numId w:val="5"/>
-        </w:numPr>
-      </w:pPr>
-      <w:r>
-        <w:t xml:space="preserve">description: (Text) </w:t>
-      </w:r>
-      <w:r>
-        <w:rPr>
-          <w:b/>
-          <w:bCs/>
+        <w:rPr>
+          <w:lang w:val="tr-TR"/>
+        </w:rPr>
+        <w:t xml:space="preserve"> Arayüzdeki "Tür Seçiniz" (Kedi, Köpek) filtresini doldurmak için kullanılır.</w:t>
+      </w:r>
+    </w:p>
+    <w:p>
+      <w:pPr>
+        <w:rPr>
+          <w:b/>
+          <w:bCs/>
+          <w:lang w:val="tr-TR"/>
+        </w:rPr>
+      </w:pPr>
+      <w:r>
+        <w:rPr>
+          <w:b/>
+          <w:bCs/>
+          <w:lang w:val="tr-TR"/>
+        </w:rPr>
+        <w:t>animal_breeds (Hayvan Cinsleri)</w:t>
+      </w:r>
+    </w:p>
+    <w:p>
+      <w:pPr>
+        <w:numPr>
+          <w:ilvl w:val="0"/>
+          <w:numId w:val="9"/>
+        </w:numPr>
+        <w:rPr>
+          <w:lang w:val="tr-TR"/>
+        </w:rPr>
+      </w:pPr>
+      <w:r>
+        <w:rPr>
+          <w:lang w:val="tr-TR"/>
+        </w:rPr>
+        <w:t xml:space="preserve">breed_id (PK): </w:t>
+      </w:r>
+      <w:r>
+        <w:rPr>
+          <w:b/>
+          <w:bCs/>
+          <w:lang w:val="tr-TR"/>
+        </w:rPr>
+        <w:t>Birincil Anahtar.</w:t>
+      </w:r>
+      <w:r>
+        <w:rPr>
+          <w:lang w:val="tr-TR"/>
+        </w:rPr>
+        <w:t xml:space="preserve"> Cinsin benzersiz ID'sidir.</w:t>
+      </w:r>
+    </w:p>
+    <w:p>
+      <w:pPr>
+        <w:numPr>
+          <w:ilvl w:val="0"/>
+          <w:numId w:val="9"/>
+        </w:numPr>
+        <w:rPr>
+          <w:lang w:val="tr-TR"/>
+        </w:rPr>
+      </w:pPr>
+      <w:r>
+        <w:rPr>
+          <w:lang w:val="tr-TR"/>
+        </w:rPr>
+        <w:t xml:space="preserve">type_id: (FK -&gt; animal_types) </w:t>
+      </w:r>
+      <w:r>
+        <w:rPr>
+          <w:b/>
+          <w:bCs/>
+          <w:lang w:val="tr-TR"/>
         </w:rPr>
         <w:t>İşlev:</w:t>
       </w:r>
       <w:r>
-        <w:t xml:space="preserve"> İlanın uzun açıklamasıdır. Sadece ilan detay sayfasında gösterilir.</w:t>
-      </w:r>
-    </w:p>
-    <w:p>
-      <w:pPr>
-        <w:numPr>
-          <w:ilvl w:val="0"/>
-          <w:numId w:val="5"/>
-        </w:numPr>
-      </w:pPr>
-      <w:r>
-        <w:t xml:space="preserve">image_url: (String) </w:t>
-      </w:r>
-      <w:r>
-        <w:rPr>
-          <w:b/>
-          <w:bCs/>
+        <w:rPr>
+          <w:lang w:val="tr-TR"/>
+        </w:rPr>
+        <w:t xml:space="preserve"> Cinsin hangi türe ait olduğunu belirtir (örn: "Tekir" -&gt; "Kedi"). Arayüzde kullanıcı "Kedi" türünü seçtiğinde, "Cins Seçiniz" menüsüne sadece type_id'si Kedi'ye ait olan cinslerin (Tekir, Siyam vb.) gelmesini (dinamik/kademeli filtreleme) sağlar.</w:t>
+      </w:r>
+    </w:p>
+    <w:p>
+      <w:pPr>
+        <w:numPr>
+          <w:ilvl w:val="0"/>
+          <w:numId w:val="9"/>
+        </w:numPr>
+        <w:rPr>
+          <w:lang w:val="tr-TR"/>
+        </w:rPr>
+      </w:pPr>
+      <w:r>
+        <w:rPr>
+          <w:lang w:val="tr-TR"/>
+        </w:rPr>
+        <w:t xml:space="preserve">breed_name: (String) </w:t>
+      </w:r>
+      <w:r>
+        <w:rPr>
+          <w:b/>
+          <w:bCs/>
+          <w:lang w:val="tr-TR"/>
         </w:rPr>
         <w:t>İşlev:</w:t>
       </w:r>
       <w:r>
-        <w:t xml:space="preserve"> (MVP sadeleştirmesi) İlanın </w:t>
-      </w:r>
-      <w:r>
-        <w:rPr>
-          <w:b/>
-          <w:bCs/>
-        </w:rPr>
-        <w:t>tek</w:t>
-      </w:r>
-      <w:r>
-        <w:t xml:space="preserve"> fotoğrafının adresini (URL) tutar. Ana sayfadaki ilan kartlarında ve detay sayfasında bu fotoğraf gösterilir.</w:t>
-      </w:r>
-    </w:p>
-    <w:p>
-      <w:pPr>
-        <w:numPr>
-          <w:ilvl w:val="0"/>
-          <w:numId w:val="5"/>
-        </w:numPr>
-      </w:pPr>
-      <w:r>
-        <w:t xml:space="preserve">animal_type_id: (FK -&gt; animal_types) </w:t>
-      </w:r>
-      <w:r>
-        <w:rPr>
-          <w:b/>
-          <w:bCs/>
-        </w:rPr>
-        <w:t>İşlev:</w:t>
-      </w:r>
-      <w:r>
-        <w:t xml:space="preserve"> Filtreleme ve veri kategorizasyonu içindir. İlanın "Kedi", "Köpek" vb. hangi türe ait olduğunu belirtir.</w:t>
-      </w:r>
-    </w:p>
-    <w:p>
-      <w:pPr>
-        <w:numPr>
-          <w:ilvl w:val="0"/>
-          <w:numId w:val="5"/>
-        </w:numPr>
-      </w:pPr>
-      <w:r>
-        <w:t xml:space="preserve">animal_breed_id: (FK -&gt; animal_breeds) </w:t>
-      </w:r>
-      <w:r>
-        <w:rPr>
-          <w:b/>
-          <w:bCs/>
-        </w:rPr>
-        <w:t>İşlev:</w:t>
-      </w:r>
-      <w:r>
-        <w:t xml:space="preserve"> Filtreleme ve veri kategorizasyonu içindir. İlanın "Tekir", "Golden" vb. hangi cinse ait olduğunu belirtir.</w:t>
-      </w:r>
-    </w:p>
-    <w:p>
-      <w:pPr>
-        <w:numPr>
-          <w:ilvl w:val="0"/>
-          <w:numId w:val="5"/>
-        </w:numPr>
-      </w:pPr>
-      <w:r>
-        <w:t xml:space="preserve">city_id: (FK -&gt; cities) </w:t>
-      </w:r>
-      <w:r>
-        <w:rPr>
-          <w:b/>
-          <w:bCs/>
-        </w:rPr>
-        <w:t>İşlev:</w:t>
-      </w:r>
-      <w:r>
-        <w:t xml:space="preserve"> Hayvanın bulunduğu lokasyonu belirtir. Ana sayfadaki </w:t>
-      </w:r>
-      <w:r>
-        <w:rPr>
-          <w:b/>
-          <w:bCs/>
-        </w:rPr>
-        <w:t>en önemli filtreleme</w:t>
-      </w:r>
-      <w:r>
-        <w:t xml:space="preserve"> kriteridir (örn: "İstanbul'daki ilanlar").</w:t>
-      </w:r>
-    </w:p>
-    <w:p>
-      <w:pPr>
-        <w:numPr>
-          <w:ilvl w:val="0"/>
-          <w:numId w:val="5"/>
-        </w:numPr>
-      </w:pPr>
-      <w:r>
-        <w:t xml:space="preserve">age: (Integer) </w:t>
-      </w:r>
-      <w:r>
-        <w:rPr>
-          <w:b/>
-          <w:bCs/>
-        </w:rPr>
-        <w:t>İşlev:</w:t>
-      </w:r>
-      <w:r>
-        <w:t xml:space="preserve"> Hayvanın yaşını tutar. İlan detayında gösterilir.</w:t>
-      </w:r>
-    </w:p>
-    <w:p>
-      <w:pPr>
-        <w:numPr>
-          <w:ilvl w:val="0"/>
-          <w:numId w:val="5"/>
-        </w:numPr>
-      </w:pPr>
-      <w:r>
-        <w:t xml:space="preserve">gender: (String) </w:t>
-      </w:r>
-      <w:r>
-        <w:rPr>
-          <w:b/>
-          <w:bCs/>
-        </w:rPr>
-        <w:t>İşlev:</w:t>
-      </w:r>
-      <w:r>
-        <w:t xml:space="preserve"> Hayvanın cinsiyetini ("Erkek", "Dişi") tutar. İlan detayında gösterilir.</w:t>
-      </w:r>
-    </w:p>
-    <w:p>
-      <w:pPr>
-        <w:numPr>
-          <w:ilvl w:val="0"/>
-          <w:numId w:val="5"/>
-        </w:numPr>
-      </w:pPr>
-      <w:r>
-        <w:t xml:space="preserve">status: (String) </w:t>
-      </w:r>
-      <w:r>
-        <w:rPr>
-          <w:b/>
-          <w:bCs/>
-        </w:rPr>
-        <w:t>İşlev:</w:t>
-      </w:r>
-      <w:r>
-        <w:t xml:space="preserve"> </w:t>
-      </w:r>
-      <w:r>
-        <w:rPr>
-          <w:b/>
-          <w:bCs/>
-        </w:rPr>
-        <w:t>Kritik iş kuralı attribute'ü.</w:t>
-      </w:r>
-      <w:r>
-        <w:t xml:space="preserve"> İlanın mevcut durumunu ("Mevcut", "Sahiplendirildi", "Askıda") tutar. Ana sayfada sadece "Mevcut" olanlar listelenir. Bir talep onaylandığında ilan durumu "Sahiplendirildi" olarak güncellenir ve yeni talep alması engellenir.</w:t>
-      </w:r>
-    </w:p>
-    <w:p>
-      <w:pPr>
-        <w:numPr>
-          <w:ilvl w:val="0"/>
-          <w:numId w:val="5"/>
-        </w:numPr>
-      </w:pPr>
-      <w:r>
-        <w:t xml:space="preserve">created_at: (Timestamp) </w:t>
-      </w:r>
-      <w:r>
-        <w:rPr>
-          <w:b/>
-          <w:bCs/>
-        </w:rPr>
-        <w:t>İşlev:</w:t>
-      </w:r>
-      <w:r>
-        <w:t xml:space="preserve"> İlanın oluşturulma tarihidir. Ana sayfada ilanları "En Yeniye Göre" sıralamak için bu sütun kullanılır (ORDER BY created_at DESC).</w:t>
-      </w:r>
-    </w:p>
-    <w:p>
-      <w:pPr>
-        <w:numPr>
-          <w:ilvl w:val="0"/>
-          <w:numId w:val="5"/>
-        </w:numPr>
-      </w:pPr>
-      <w:r>
-        <w:t xml:space="preserve">updated_at: (Timestamp) </w:t>
-      </w:r>
-      <w:r>
-        <w:rPr>
-          <w:b/>
-          <w:bCs/>
-        </w:rPr>
-        <w:t>İşlev:</w:t>
-      </w:r>
-      <w:r>
-        <w:t xml:space="preserve"> İlanın son güncellenme tarihini tutar.</w:t>
-      </w:r>
-    </w:p>
-    <w:p>
-      <w:pPr>
-        <w:rPr>
-          <w:b/>
-          <w:bCs/>
-        </w:rPr>
-      </w:pPr>
-      <w:r>
-        <w:rPr>
-          <w:b/>
-          <w:bCs/>
-        </w:rPr>
-        <w:t>adoption_requests (Sahiplenme Talepleri)</w:t>
-      </w:r>
-    </w:p>
-    <w:p>
-      <w:r>
-        <w:t>Kullanıcıların ilanlara yaptığı "sahiplenmek istiyorum" başvurularını yönetir.</w:t>
-      </w:r>
-    </w:p>
-    <w:p>
-      <w:pPr>
-        <w:numPr>
-          <w:ilvl w:val="0"/>
-          <w:numId w:val="6"/>
-        </w:numPr>
-      </w:pPr>
-      <w:r>
+        <w:rPr>
+          <w:lang w:val="tr-TR"/>
+        </w:rPr>
+        <w:t xml:space="preserve"> Arayüzdeki "Cins Seçiniz" filtresini doldurmak için kullanılır.</w:t>
+      </w:r>
+    </w:p>
+    <w:p>
+      <w:pPr>
+        <w:rPr>
+          <w:b/>
+          <w:bCs/>
+          <w:lang w:val="tr-TR"/>
+        </w:rPr>
+      </w:pPr>
+      <w:r>
+        <w:rPr>
+          <w:b/>
+          <w:bCs/>
+          <w:lang w:val="tr-TR"/>
+        </w:rPr>
         <w:lastRenderedPageBreak/>
-        <w:t xml:space="preserve">request_id (PK): </w:t>
-      </w:r>
-      <w:r>
-        <w:rPr>
-          <w:b/>
-          <w:bCs/>
-        </w:rPr>
-        <w:t>Birincil Anahtar.</w:t>
-      </w:r>
-      <w:r>
-        <w:t xml:space="preserve"> Her bir talebi benzersiz kılar. İlan sahibinin bir talebi onaylaması/reddetmesi işlemi bu ID üzerinden yapılır (örn: .../api/requests/{request_id}/approve).</w:t>
-      </w:r>
-    </w:p>
-    <w:p>
-      <w:pPr>
-        <w:numPr>
-          <w:ilvl w:val="0"/>
-          <w:numId w:val="6"/>
-        </w:numPr>
-      </w:pPr>
-      <w:r>
-        <w:t xml:space="preserve">user_id: (FK -&gt; users) </w:t>
-      </w:r>
-      <w:r>
-        <w:rPr>
-          <w:b/>
-          <w:bCs/>
-        </w:rPr>
-        <w:t>İşlev:</w:t>
-      </w:r>
-      <w:r>
-        <w:t xml:space="preserve"> Talebi </w:t>
-      </w:r>
-      <w:r>
-        <w:rPr>
-          <w:b/>
-          <w:bCs/>
-        </w:rPr>
-        <w:t>yapan</w:t>
-      </w:r>
-      <w:r>
-        <w:t xml:space="preserve"> kullanıcıyı belirtir.</w:t>
-      </w:r>
-    </w:p>
-    <w:p>
-      <w:pPr>
-        <w:numPr>
-          <w:ilvl w:val="0"/>
-          <w:numId w:val="6"/>
-        </w:numPr>
-      </w:pPr>
-      <w:r>
-        <w:t xml:space="preserve">listing_id: (FK -&gt; listings) </w:t>
-      </w:r>
-      <w:r>
-        <w:rPr>
-          <w:b/>
-          <w:bCs/>
-        </w:rPr>
-        <w:t>İşlev:</w:t>
-      </w:r>
-      <w:r>
-        <w:t xml:space="preserve"> Talebin </w:t>
-      </w:r>
-      <w:r>
-        <w:rPr>
-          <w:b/>
-          <w:bCs/>
-        </w:rPr>
-        <w:t>hangi ilana</w:t>
-      </w:r>
-      <w:r>
-        <w:t xml:space="preserve"> yapıldığını belirtir.</w:t>
-      </w:r>
-    </w:p>
-    <w:p>
-      <w:pPr>
-        <w:numPr>
-          <w:ilvl w:val="0"/>
-          <w:numId w:val="6"/>
-        </w:numPr>
-      </w:pPr>
-      <w:r>
-        <w:t xml:space="preserve">status: (String) </w:t>
-      </w:r>
-      <w:r>
-        <w:rPr>
-          <w:b/>
-          <w:bCs/>
-        </w:rPr>
-        <w:t>İşlev:</w:t>
-      </w:r>
-      <w:r>
-        <w:t xml:space="preserve"> Talep sürecinin (workflow) mevcut durumunu tutar ("Beklemede", "Onaylandı", "Reddedildi"). İlan sahibi bu durumu günceller.</w:t>
-      </w:r>
-    </w:p>
-    <w:p>
-      <w:pPr>
-        <w:numPr>
-          <w:ilvl w:val="0"/>
-          <w:numId w:val="6"/>
-        </w:numPr>
-      </w:pPr>
-      <w:r>
-        <w:t xml:space="preserve">request_message: (Text) </w:t>
-      </w:r>
-      <w:r>
-        <w:rPr>
-          <w:b/>
-          <w:bCs/>
-        </w:rPr>
-        <w:t>İşlev:</w:t>
-      </w:r>
-      <w:r>
-        <w:t xml:space="preserve"> Talepte bulunan kullanıcının ilan sahibine gönderdiği ilk mesajdır ("Neden sahiplenmek istiyorum?"). İlan sahibinin talebi değerlendirmesi için kritik öneme sahiptir.</w:t>
-      </w:r>
-    </w:p>
-    <w:p>
-      <w:pPr>
-        <w:numPr>
-          <w:ilvl w:val="0"/>
-          <w:numId w:val="6"/>
-        </w:numPr>
-      </w:pPr>
-      <w:r>
-        <w:t xml:space="preserve">created_at: (Timestamp) </w:t>
-      </w:r>
-      <w:r>
-        <w:rPr>
-          <w:b/>
-          <w:bCs/>
-        </w:rPr>
-        <w:t>İşlev:</w:t>
-      </w:r>
-      <w:r>
-        <w:t xml:space="preserve"> Talebin gönderilme tarihidir. İlan sahibinin "Gelen Talepler" kutusunu "en yeniye göre" sıralaması için kullanılır.</w:t>
-      </w:r>
-    </w:p>
-    <w:p>
-      <w:pPr>
-        <w:numPr>
-          <w:ilvl w:val="0"/>
-          <w:numId w:val="6"/>
-        </w:numPr>
-      </w:pPr>
-      <w:r>
-        <w:rPr>
-          <w:b/>
-          <w:bCs/>
-        </w:rPr>
-        <w:t>Kısıtlama:</w:t>
-      </w:r>
-      <w:r>
-        <w:t xml:space="preserve"> (user_id, listing_id) üzerinde UNIQUE bir kısıtlama (constraint) olmalıdır. </w:t>
-      </w:r>
-      <w:r>
-        <w:rPr>
-          <w:b/>
-          <w:bCs/>
-        </w:rPr>
-        <w:t>İşlev:</w:t>
-      </w:r>
-      <w:r>
-        <w:t xml:space="preserve"> Bir kullanıcının aynı ilana birden fazla mükerrer talep göndermesini veritabanı seviyesinde engeller.</w:t>
-      </w:r>
-    </w:p>
-    <w:p>
-      <w:pPr>
-        <w:rPr>
-          <w:b/>
-          <w:bCs/>
-        </w:rPr>
-      </w:pPr>
-      <w:r>
-        <w:rPr>
-          <w:b/>
-          <w:bCs/>
-        </w:rPr>
-        <w:t>2.3. Normalizasyon ve Filtreleme Mimarisi (Lookup Tables)</w:t>
-      </w:r>
-    </w:p>
-    <w:p>
-      <w:r>
-        <w:t>Bu tabloların genel amacı; veri tekrarını önlemek (örn: "İstanbul" kelimesini listings tablosunda binlerce kez yazmak yerine sadece ID'sini yazmak), veri bütünlüğünü garantilemek (yazım hatalarını engellemek) ve filtreleme sorgularını hızlandırmaktır.</w:t>
-      </w:r>
-    </w:p>
-    <w:p>
-      <w:pPr>
-        <w:rPr>
-          <w:b/>
-          <w:bCs/>
-        </w:rPr>
-      </w:pPr>
-      <w:r>
-        <w:rPr>
-          <w:b/>
-          <w:bCs/>
-        </w:rPr>
-        <w:t>cities (Şehirler)</w:t>
-      </w:r>
-    </w:p>
-    <w:p>
-      <w:pPr>
-        <w:numPr>
-          <w:ilvl w:val="0"/>
-          <w:numId w:val="7"/>
-        </w:numPr>
-      </w:pPr>
-      <w:r>
-        <w:t xml:space="preserve">city_id (PK): </w:t>
-      </w:r>
-      <w:r>
-        <w:rPr>
-          <w:b/>
-          <w:bCs/>
-        </w:rPr>
-        <w:t>Birincil Anahtar.</w:t>
-      </w:r>
-      <w:r>
-        <w:t xml:space="preserve"> Şehrin benzersiz ID'sidir.</w:t>
-      </w:r>
-    </w:p>
-    <w:p>
-      <w:pPr>
-        <w:numPr>
-          <w:ilvl w:val="0"/>
-          <w:numId w:val="7"/>
-        </w:numPr>
-      </w:pPr>
-      <w:r>
-        <w:t xml:space="preserve">city_name: (String) </w:t>
-      </w:r>
-      <w:r>
-        <w:rPr>
-          <w:b/>
-          <w:bCs/>
-        </w:rPr>
-        <w:t>İşlev:</w:t>
-      </w:r>
-      <w:r>
-        <w:t xml:space="preserve"> Arayüzdeki "Şehir Seçiniz" dropdown menüsünü doldurmak ve ilan detayında (city_id yerine) "İstanbul" gibi okunabilir metin göstermek için kullanılır.</w:t>
-      </w:r>
-    </w:p>
-    <w:p>
-      <w:pPr>
-        <w:rPr>
-          <w:b/>
-          <w:bCs/>
-        </w:rPr>
-      </w:pPr>
-      <w:r>
-        <w:rPr>
-          <w:b/>
-          <w:bCs/>
-        </w:rPr>
-        <w:t>animal_types (Hayvan Türleri)</w:t>
-      </w:r>
-    </w:p>
-    <w:p>
-      <w:pPr>
-        <w:numPr>
-          <w:ilvl w:val="0"/>
-          <w:numId w:val="8"/>
-        </w:numPr>
-      </w:pPr>
-      <w:r>
-        <w:t xml:space="preserve">type_id (PK): </w:t>
-      </w:r>
-      <w:r>
-        <w:rPr>
-          <w:b/>
-          <w:bCs/>
-        </w:rPr>
-        <w:t>Birincil Anahtar.</w:t>
-      </w:r>
-      <w:r>
-        <w:t xml:space="preserve"> Türün benzersiz ID'sidir.</w:t>
-      </w:r>
-    </w:p>
-    <w:p>
-      <w:pPr>
-        <w:numPr>
-          <w:ilvl w:val="0"/>
-          <w:numId w:val="8"/>
-        </w:numPr>
-      </w:pPr>
-      <w:r>
-        <w:t xml:space="preserve">type_name: (String) </w:t>
-      </w:r>
-      <w:r>
-        <w:rPr>
-          <w:b/>
-          <w:bCs/>
-        </w:rPr>
-        <w:t>İşlev:</w:t>
-      </w:r>
-      <w:r>
-        <w:t xml:space="preserve"> Arayüzdeki "Tür Seçiniz" (Kedi, Köpek) filtresini doldurmak için kullanılır.</w:t>
-      </w:r>
-    </w:p>
-    <w:p>
-      <w:pPr>
-        <w:rPr>
-          <w:b/>
-          <w:bCs/>
-        </w:rPr>
-      </w:pPr>
-      <w:r>
-        <w:rPr>
-          <w:b/>
-          <w:bCs/>
-        </w:rPr>
-        <w:t>animal_breeds (Hayvan Cinsleri)</w:t>
-      </w:r>
-    </w:p>
-    <w:p>
-      <w:pPr>
-        <w:numPr>
-          <w:ilvl w:val="0"/>
-          <w:numId w:val="9"/>
-        </w:numPr>
-      </w:pPr>
-      <w:r>
-        <w:t xml:space="preserve">breed_id (PK): </w:t>
-      </w:r>
-      <w:r>
-        <w:rPr>
-          <w:b/>
-          <w:bCs/>
-        </w:rPr>
-        <w:t>Birincil Anahtar.</w:t>
-      </w:r>
-      <w:r>
-        <w:t xml:space="preserve"> Cinsin benzersiz ID'sidir.</w:t>
-      </w:r>
-    </w:p>
-    <w:p>
-      <w:pPr>
-        <w:numPr>
-          <w:ilvl w:val="0"/>
-          <w:numId w:val="9"/>
-        </w:numPr>
-      </w:pPr>
-      <w:r>
-        <w:lastRenderedPageBreak/>
-        <w:t xml:space="preserve">type_id: (FK -&gt; animal_types) </w:t>
-      </w:r>
-      <w:r>
-        <w:rPr>
-          <w:b/>
-          <w:bCs/>
-        </w:rPr>
-        <w:t>İşlev:</w:t>
-      </w:r>
-      <w:r>
-        <w:t xml:space="preserve"> Cinsin hangi türe ait olduğunu belirtir (örn: "Tekir" -&gt; "Kedi"). Arayüzde kullanıcı "Kedi" türünü seçtiğinde, "Cins Seçiniz" menüsüne sadece type_id'si Kedi'ye ait olan cinslerin (Tekir, Siyam vb.) gelmesini (dinamik/kademeli filtreleme) sağlar.</w:t>
-      </w:r>
-    </w:p>
-    <w:p>
-      <w:pPr>
-        <w:numPr>
-          <w:ilvl w:val="0"/>
-          <w:numId w:val="9"/>
-        </w:numPr>
-      </w:pPr>
-      <w:r>
-        <w:t xml:space="preserve">breed_name: (String) </w:t>
-      </w:r>
-      <w:r>
-        <w:rPr>
-          <w:b/>
-          <w:bCs/>
-        </w:rPr>
-        <w:t>İşlev:</w:t>
-      </w:r>
-      <w:r>
-        <w:t xml:space="preserve"> Arayüzdeki "Cins Seçiniz" filtresini doldurmak için kullanılır.</w:t>
-      </w:r>
-    </w:p>
-    <w:p>
-      <w:pPr>
-        <w:rPr>
-          <w:b/>
-          <w:bCs/>
-        </w:rPr>
-      </w:pPr>
-      <w:r>
-        <w:rPr>
-          <w:b/>
-          <w:bCs/>
-        </w:rPr>
         <w:t>3. Tablolar Arası İlişkiler (Relationships)</w:t>
       </w:r>
     </w:p>
     <w:p>
-      <w:r>
+      <w:pPr>
+        <w:rPr>
+          <w:lang w:val="tr-TR"/>
+        </w:rPr>
+      </w:pPr>
+      <w:r>
+        <w:rPr>
+          <w:lang w:val="tr-TR"/>
+        </w:rPr>
         <w:t>Bu şema, Spring Data JPA'de @OneToMany, @ManyToOne ve @OneToOne annotasyonları ile yönetilecek olan standart ilişkisel bağlantıları kullanır.</w:t>
       </w:r>
     </w:p>
@@ -1295,11 +1762,15 @@
           <w:ilvl w:val="0"/>
           <w:numId w:val="10"/>
         </w:numPr>
-      </w:pPr>
-      <w:r>
-        <w:rPr>
-          <w:b/>
-          <w:bCs/>
+        <w:rPr>
+          <w:lang w:val="tr-TR"/>
+        </w:rPr>
+      </w:pPr>
+      <w:r>
+        <w:rPr>
+          <w:b/>
+          <w:bCs/>
+          <w:lang w:val="tr-TR"/>
         </w:rPr>
         <w:t>roles &lt;-&gt; users (One-to-Many)</w:t>
       </w:r>
@@ -1310,8 +1781,14 @@
           <w:ilvl w:val="1"/>
           <w:numId w:val="10"/>
         </w:numPr>
-      </w:pPr>
-      <w:r>
+        <w:rPr>
+          <w:lang w:val="tr-TR"/>
+        </w:rPr>
+      </w:pPr>
+      <w:r>
+        <w:rPr>
+          <w:lang w:val="tr-TR"/>
+        </w:rPr>
         <w:t>Bir Rol (örn: ROLE_USER) birden çok Kullanıcıya sahip olabilir.</w:t>
       </w:r>
     </w:p>
@@ -1321,8 +1798,14 @@
           <w:ilvl w:val="1"/>
           <w:numId w:val="10"/>
         </w:numPr>
-      </w:pPr>
-      <w:r>
+        <w:rPr>
+          <w:lang w:val="tr-TR"/>
+        </w:rPr>
+      </w:pPr>
+      <w:r>
+        <w:rPr>
+          <w:lang w:val="tr-TR"/>
+        </w:rPr>
         <w:t>Bir Kullanıcı sadece bir Role sahip olabilir.</w:t>
       </w:r>
     </w:p>
@@ -1332,11 +1815,15 @@
           <w:ilvl w:val="0"/>
           <w:numId w:val="10"/>
         </w:numPr>
-      </w:pPr>
-      <w:r>
-        <w:rPr>
-          <w:b/>
-          <w:bCs/>
+        <w:rPr>
+          <w:lang w:val="tr-TR"/>
+        </w:rPr>
+      </w:pPr>
+      <w:r>
+        <w:rPr>
+          <w:b/>
+          <w:bCs/>
+          <w:lang w:val="tr-TR"/>
         </w:rPr>
         <w:t>users &lt;-&gt; user_refresh_tokens (One-to-Many)</w:t>
       </w:r>
@@ -1347,8 +1834,14 @@
           <w:ilvl w:val="1"/>
           <w:numId w:val="10"/>
         </w:numPr>
-      </w:pPr>
-      <w:r>
+        <w:rPr>
+          <w:lang w:val="tr-TR"/>
+        </w:rPr>
+      </w:pPr>
+      <w:r>
+        <w:rPr>
+          <w:lang w:val="tr-TR"/>
+        </w:rPr>
         <w:t>Bir Kullanıcı birden çok RefreshToken'a (aktif oturuma) sahip olabilir. Bu, çoklu cihaz desteğini sağlar.</w:t>
       </w:r>
     </w:p>
@@ -1358,8 +1851,14 @@
           <w:ilvl w:val="1"/>
           <w:numId w:val="10"/>
         </w:numPr>
-      </w:pPr>
-      <w:r>
+        <w:rPr>
+          <w:lang w:val="tr-TR"/>
+        </w:rPr>
+      </w:pPr>
+      <w:r>
+        <w:rPr>
+          <w:lang w:val="tr-TR"/>
+        </w:rPr>
         <w:t>Bir RefreshToken sadece bir Kullanıcıya aittir.</w:t>
       </w:r>
     </w:p>
@@ -1369,11 +1868,15 @@
           <w:ilvl w:val="0"/>
           <w:numId w:val="10"/>
         </w:numPr>
-      </w:pPr>
-      <w:r>
-        <w:rPr>
-          <w:b/>
-          <w:bCs/>
+        <w:rPr>
+          <w:lang w:val="tr-TR"/>
+        </w:rPr>
+      </w:pPr>
+      <w:r>
+        <w:rPr>
+          <w:b/>
+          <w:bCs/>
+          <w:lang w:val="tr-TR"/>
         </w:rPr>
         <w:t>users &lt;-&gt; listings (One-to-Many)</w:t>
       </w:r>
@@ -1384,8 +1887,14 @@
           <w:ilvl w:val="1"/>
           <w:numId w:val="10"/>
         </w:numPr>
-      </w:pPr>
-      <w:r>
+        <w:rPr>
+          <w:lang w:val="tr-TR"/>
+        </w:rPr>
+      </w:pPr>
+      <w:r>
+        <w:rPr>
+          <w:lang w:val="tr-TR"/>
+        </w:rPr>
         <w:t>Bir Kullanıcı (ilan sahibi) birden çok İlan oluşturabilir.</w:t>
       </w:r>
     </w:p>
@@ -1395,8 +1904,14 @@
           <w:ilvl w:val="1"/>
           <w:numId w:val="10"/>
         </w:numPr>
-      </w:pPr>
-      <w:r>
+        <w:rPr>
+          <w:lang w:val="tr-TR"/>
+        </w:rPr>
+      </w:pPr>
+      <w:r>
+        <w:rPr>
+          <w:lang w:val="tr-TR"/>
+        </w:rPr>
         <w:t>Bir İlan sadece bir Kullanıcıya (sahibe) aittir.</w:t>
       </w:r>
     </w:p>
@@ -1406,11 +1921,15 @@
           <w:ilvl w:val="0"/>
           <w:numId w:val="10"/>
         </w:numPr>
-      </w:pPr>
-      <w:r>
-        <w:rPr>
-          <w:b/>
-          <w:bCs/>
+        <w:rPr>
+          <w:lang w:val="tr-TR"/>
+        </w:rPr>
+      </w:pPr>
+      <w:r>
+        <w:rPr>
+          <w:b/>
+          <w:bCs/>
+          <w:lang w:val="tr-TR"/>
         </w:rPr>
         <w:t>users &lt;-&gt; adoption_requests (One-to-Many)</w:t>
       </w:r>
@@ -1421,8 +1940,14 @@
           <w:ilvl w:val="1"/>
           <w:numId w:val="10"/>
         </w:numPr>
-      </w:pPr>
-      <w:r>
+        <w:rPr>
+          <w:lang w:val="tr-TR"/>
+        </w:rPr>
+      </w:pPr>
+      <w:r>
+        <w:rPr>
+          <w:lang w:val="tr-TR"/>
+        </w:rPr>
         <w:t>Bir Kullanıcı (sahiplenmek isteyen) birden çok Talep gönderebilir.</w:t>
       </w:r>
     </w:p>
@@ -1432,8 +1957,14 @@
           <w:ilvl w:val="1"/>
           <w:numId w:val="10"/>
         </w:numPr>
-      </w:pPr>
-      <w:r>
+        <w:rPr>
+          <w:lang w:val="tr-TR"/>
+        </w:rPr>
+      </w:pPr>
+      <w:r>
+        <w:rPr>
+          <w:lang w:val="tr-TR"/>
+        </w:rPr>
         <w:t>Bir Talep sadece bir Kullanıcı tarafından gönderilebilir.</w:t>
       </w:r>
     </w:p>
@@ -1443,11 +1974,15 @@
           <w:ilvl w:val="0"/>
           <w:numId w:val="10"/>
         </w:numPr>
-      </w:pPr>
-      <w:r>
-        <w:rPr>
-          <w:b/>
-          <w:bCs/>
+        <w:rPr>
+          <w:lang w:val="tr-TR"/>
+        </w:rPr>
+      </w:pPr>
+      <w:r>
+        <w:rPr>
+          <w:b/>
+          <w:bCs/>
+          <w:lang w:val="tr-TR"/>
         </w:rPr>
         <w:t>listings &lt;-&gt; adoption_requests (One-to-Many)</w:t>
       </w:r>
@@ -1458,8 +1993,14 @@
           <w:ilvl w:val="1"/>
           <w:numId w:val="10"/>
         </w:numPr>
-      </w:pPr>
-      <w:r>
+        <w:rPr>
+          <w:lang w:val="tr-TR"/>
+        </w:rPr>
+      </w:pPr>
+      <w:r>
+        <w:rPr>
+          <w:lang w:val="tr-TR"/>
+        </w:rPr>
         <w:t>Bir İlana birden çok Talep gelebilir.</w:t>
       </w:r>
     </w:p>
@@ -1469,8 +2010,14 @@
           <w:ilvl w:val="1"/>
           <w:numId w:val="10"/>
         </w:numPr>
-      </w:pPr>
-      <w:r>
+        <w:rPr>
+          <w:lang w:val="tr-TR"/>
+        </w:rPr>
+      </w:pPr>
+      <w:r>
+        <w:rPr>
+          <w:lang w:val="tr-TR"/>
+        </w:rPr>
         <w:t>Bir Talep sadece bir İlan için yapılabilir.</w:t>
       </w:r>
     </w:p>
@@ -1480,11 +2027,15 @@
           <w:ilvl w:val="0"/>
           <w:numId w:val="10"/>
         </w:numPr>
-      </w:pPr>
-      <w:r>
-        <w:rPr>
-          <w:b/>
-          <w:bCs/>
+        <w:rPr>
+          <w:lang w:val="tr-TR"/>
+        </w:rPr>
+      </w:pPr>
+      <w:r>
+        <w:rPr>
+          <w:b/>
+          <w:bCs/>
+          <w:lang w:val="tr-TR"/>
         </w:rPr>
         <w:t>animal_types &lt;-&gt; animal_breeds (One-to-Many)</w:t>
       </w:r>
@@ -1495,8 +2046,14 @@
           <w:ilvl w:val="1"/>
           <w:numId w:val="10"/>
         </w:numPr>
-      </w:pPr>
-      <w:r>
+        <w:rPr>
+          <w:lang w:val="tr-TR"/>
+        </w:rPr>
+      </w:pPr>
+      <w:r>
+        <w:rPr>
+          <w:lang w:val="tr-TR"/>
+        </w:rPr>
         <w:t>Bir Hayvan Türü (Kedi) birden çok Hayvan Cinsine (Tekir, Siyam, Sarman) sahip olabilir.</w:t>
       </w:r>
     </w:p>
@@ -1506,9 +2063,14 @@
           <w:ilvl w:val="1"/>
           <w:numId w:val="10"/>
         </w:numPr>
-      </w:pPr>
-      <w:r>
-        <w:lastRenderedPageBreak/>
+        <w:rPr>
+          <w:lang w:val="tr-TR"/>
+        </w:rPr>
+      </w:pPr>
+      <w:r>
+        <w:rPr>
+          <w:lang w:val="tr-TR"/>
+        </w:rPr>
         <w:t>Bir Hayvan Cinsi (Tekir) sadece bir Hayvan Türüne (Kedi) aittir.</w:t>
       </w:r>
     </w:p>
@@ -1518,11 +2080,15 @@
           <w:ilvl w:val="0"/>
           <w:numId w:val="10"/>
         </w:numPr>
-      </w:pPr>
-      <w:r>
-        <w:rPr>
-          <w:b/>
-          <w:bCs/>
+        <w:rPr>
+          <w:lang w:val="tr-TR"/>
+        </w:rPr>
+      </w:pPr>
+      <w:r>
+        <w:rPr>
+          <w:b/>
+          <w:bCs/>
+          <w:lang w:val="tr-TR"/>
         </w:rPr>
         <w:t>cities &lt;-&gt; listings (One-to-Many)</w:t>
       </w:r>
@@ -1533,8 +2099,14 @@
           <w:ilvl w:val="1"/>
           <w:numId w:val="10"/>
         </w:numPr>
-      </w:pPr>
-      <w:r>
+        <w:rPr>
+          <w:lang w:val="tr-TR"/>
+        </w:rPr>
+      </w:pPr>
+      <w:r>
+        <w:rPr>
+          <w:lang w:val="tr-TR"/>
+        </w:rPr>
         <w:t>Bir Şehirde birden çok İlan olabilir.</w:t>
       </w:r>
     </w:p>
@@ -1544,11 +2116,15 @@
           <w:ilvl w:val="0"/>
           <w:numId w:val="10"/>
         </w:numPr>
-      </w:pPr>
-      <w:r>
-        <w:rPr>
-          <w:b/>
-          <w:bCs/>
+        <w:rPr>
+          <w:lang w:val="tr-TR"/>
+        </w:rPr>
+      </w:pPr>
+      <w:r>
+        <w:rPr>
+          <w:b/>
+          <w:bCs/>
+          <w:lang w:val="tr-TR"/>
         </w:rPr>
         <w:t>animal_types &lt;-&gt; listings (One-to-Many)</w:t>
       </w:r>
@@ -1559,8 +2135,14 @@
           <w:ilvl w:val="1"/>
           <w:numId w:val="10"/>
         </w:numPr>
-      </w:pPr>
-      <w:r>
+        <w:rPr>
+          <w:lang w:val="tr-TR"/>
+        </w:rPr>
+      </w:pPr>
+      <w:r>
+        <w:rPr>
+          <w:lang w:val="tr-TR"/>
+        </w:rPr>
         <w:t>Bir Hayvan Türü (Kedi) kategorisinde birden çok İlan olabilir.</w:t>
       </w:r>
     </w:p>
@@ -1570,12 +2152,17 @@
           <w:ilvl w:val="0"/>
           <w:numId w:val="10"/>
         </w:numPr>
-      </w:pPr>
-      <w:r>
-        <w:rPr>
-          <w:b/>
-          <w:bCs/>
-        </w:rPr>
+        <w:rPr>
+          <w:lang w:val="tr-TR"/>
+        </w:rPr>
+      </w:pPr>
+      <w:r>
+        <w:rPr>
+          <w:b/>
+          <w:bCs/>
+          <w:lang w:val="tr-TR"/>
+        </w:rPr>
+        <w:lastRenderedPageBreak/>
         <w:t>animal_breeds &lt;-&gt; listings (One-to-Many)</w:t>
       </w:r>
     </w:p>
@@ -1585,12 +2172,24 @@
           <w:ilvl w:val="1"/>
           <w:numId w:val="10"/>
         </w:numPr>
-      </w:pPr>
-      <w:r>
+        <w:rPr>
+          <w:lang w:val="tr-TR"/>
+        </w:rPr>
+      </w:pPr>
+      <w:r>
+        <w:rPr>
+          <w:lang w:val="tr-TR"/>
+        </w:rPr>
         <w:t>Bir Hayvan Cinsi (Tekir) kategorisinde birden çok İlan olabilir.</w:t>
       </w:r>
     </w:p>
-    <w:p/>
+    <w:p>
+      <w:pPr>
+        <w:rPr>
+          <w:lang w:val="tr-TR"/>
+        </w:rPr>
+      </w:pPr>
+    </w:p>
     <w:sectPr>
       <w:pgSz w:w="12240" w:h="15840"/>
       <w:pgMar w:top="1440" w:right="1440" w:bottom="1440" w:left="1440" w:header="720" w:footer="720" w:gutter="0"/>
@@ -3693,6 +4292,7 @@
   <w:style w:type="character" w:default="1" w:styleId="VarsaylanParagrafYazTipi">
     <w:name w:val="Default Paragraph Font"/>
     <w:uiPriority w:val="1"/>
+    <w:semiHidden/>
     <w:unhideWhenUsed/>
   </w:style>
   <w:style w:type="table" w:default="1" w:styleId="NormalTablo">

</xml_diff>